<commit_message>
Deckblatt und Kopf-Fußzeile fehlt noch Inhaltsverzeichnis muss noch aktualisiert werden
</commit_message>
<xml_diff>
--- a/PflichtenheftNerdairwaysInc.docx
+++ b/PflichtenheftNerdairwaysInc.docx
@@ -22,6 +22,13 @@
     </w:p>
     <w:sdt>
       <w:sdtPr>
+        <w:rPr>
+          <w:rFonts w:asciiTheme="minorHAnsi" w:eastAsiaTheme="minorHAnsi" w:hAnsiTheme="minorHAnsi" w:cstheme="minorBidi"/>
+          <w:color w:val="auto"/>
+          <w:sz w:val="22"/>
+          <w:szCs w:val="22"/>
+          <w:lang w:eastAsia="en-US"/>
+        </w:rPr>
         <w:id w:val="-1211498532"/>
         <w:docPartObj>
           <w:docPartGallery w:val="Table of Contents"/>
@@ -30,13 +37,8 @@
       </w:sdtPr>
       <w:sdtEndPr>
         <w:rPr>
-          <w:rFonts w:asciiTheme="minorHAnsi" w:eastAsiaTheme="minorHAnsi" w:hAnsiTheme="minorHAnsi" w:cstheme="minorBidi"/>
           <w:b/>
           <w:bCs/>
-          <w:color w:val="auto"/>
-          <w:sz w:val="22"/>
-          <w:szCs w:val="22"/>
-          <w:lang w:eastAsia="en-US"/>
         </w:rPr>
       </w:sdtEndPr>
       <w:sdtContent>
@@ -52,6 +54,7 @@
           <w:pPr>
             <w:pStyle w:val="Verzeichnis1"/>
             <w:tabs>
+              <w:tab w:val="left" w:pos="440"/>
               <w:tab w:val="right" w:leader="dot" w:pos="9062"/>
             </w:tabs>
             <w:rPr>
@@ -69,23 +72,38 @@
           <w:r>
             <w:fldChar w:fldCharType="separate"/>
           </w:r>
-          <w:hyperlink w:anchor="_Toc512449134" w:history="1">
+          <w:hyperlink w:anchor="_Toc512520104" w:history="1">
             <w:r>
               <w:rPr>
                 <w:rStyle w:val="Hyperlink"/>
                 <w:noProof/>
               </w:rPr>
-              <w:t>1 Einleitung</w:t>
-            </w:r>
-            <w:r>
-              <w:rPr>
-                <w:noProof/>
-                <w:webHidden/>
+              <w:t>1</w:t>
+            </w:r>
+            <w:r>
+              <w:rPr>
+                <w:rFonts w:eastAsiaTheme="minorEastAsia"/>
+                <w:noProof/>
+                <w:lang w:eastAsia="de-DE"/>
               </w:rPr>
               <w:tab/>
             </w:r>
             <w:r>
               <w:rPr>
+                <w:rStyle w:val="Hyperlink"/>
+                <w:noProof/>
+              </w:rPr>
+              <w:t>Einleitung</w:t>
+            </w:r>
+            <w:r>
+              <w:rPr>
+                <w:noProof/>
+                <w:webHidden/>
+              </w:rPr>
+              <w:tab/>
+            </w:r>
+            <w:r>
+              <w:rPr>
                 <w:noProof/>
                 <w:webHidden/>
               </w:rPr>
@@ -96,7 +114,7 @@
                 <w:noProof/>
                 <w:webHidden/>
               </w:rPr>
-              <w:instrText xml:space="preserve"> PAGEREF _Toc512449134 \h </w:instrText>
+              <w:instrText xml:space="preserve"> PAGEREF _Toc512520104 \h </w:instrText>
             </w:r>
             <w:r>
               <w:rPr>
@@ -140,7 +158,7 @@
               <w:lang w:eastAsia="de-DE"/>
             </w:rPr>
           </w:pPr>
-          <w:hyperlink w:anchor="_Toc512449135" w:history="1">
+          <w:hyperlink w:anchor="_Toc512520105" w:history="1">
             <w:r>
               <w:rPr>
                 <w:rStyle w:val="Hyperlink"/>
@@ -182,7 +200,7 @@
                 <w:noProof/>
                 <w:webHidden/>
               </w:rPr>
-              <w:instrText xml:space="preserve"> PAGEREF _Toc512449135 \h </w:instrText>
+              <w:instrText xml:space="preserve"> PAGEREF _Toc512520105 \h </w:instrText>
             </w:r>
             <w:r>
               <w:rPr>
@@ -226,7 +244,7 @@
               <w:lang w:eastAsia="de-DE"/>
             </w:rPr>
           </w:pPr>
-          <w:hyperlink w:anchor="_Toc512449136" w:history="1">
+          <w:hyperlink w:anchor="_Toc512520106" w:history="1">
             <w:r>
               <w:rPr>
                 <w:rStyle w:val="Hyperlink"/>
@@ -268,7 +286,7 @@
                 <w:noProof/>
                 <w:webHidden/>
               </w:rPr>
-              <w:instrText xml:space="preserve"> PAGEREF _Toc512449136 \h </w:instrText>
+              <w:instrText xml:space="preserve"> PAGEREF _Toc512520106 \h </w:instrText>
             </w:r>
             <w:r>
               <w:rPr>
@@ -312,7 +330,7 @@
               <w:lang w:eastAsia="de-DE"/>
             </w:rPr>
           </w:pPr>
-          <w:hyperlink w:anchor="_Toc512449137" w:history="1">
+          <w:hyperlink w:anchor="_Toc512520107" w:history="1">
             <w:r>
               <w:rPr>
                 <w:rStyle w:val="Hyperlink"/>
@@ -354,7 +372,7 @@
                 <w:noProof/>
                 <w:webHidden/>
               </w:rPr>
-              <w:instrText xml:space="preserve"> PAGEREF _Toc512449137 \h </w:instrText>
+              <w:instrText xml:space="preserve"> PAGEREF _Toc512520107 \h </w:instrText>
             </w:r>
             <w:r>
               <w:rPr>
@@ -398,7 +416,7 @@
               <w:lang w:eastAsia="de-DE"/>
             </w:rPr>
           </w:pPr>
-          <w:hyperlink w:anchor="_Toc512449138" w:history="1">
+          <w:hyperlink w:anchor="_Toc512520108" w:history="1">
             <w:r>
               <w:rPr>
                 <w:rStyle w:val="Hyperlink"/>
@@ -440,7 +458,7 @@
                 <w:noProof/>
                 <w:webHidden/>
               </w:rPr>
-              <w:instrText xml:space="preserve"> PAGEREF _Toc512449138 \h </w:instrText>
+              <w:instrText xml:space="preserve"> PAGEREF _Toc512520108 \h </w:instrText>
             </w:r>
             <w:r>
               <w:rPr>
@@ -484,7 +502,7 @@
               <w:lang w:eastAsia="de-DE"/>
             </w:rPr>
           </w:pPr>
-          <w:hyperlink w:anchor="_Toc512449139" w:history="1">
+          <w:hyperlink w:anchor="_Toc512520109" w:history="1">
             <w:r>
               <w:rPr>
                 <w:rStyle w:val="Hyperlink"/>
@@ -526,7 +544,7 @@
                 <w:noProof/>
                 <w:webHidden/>
               </w:rPr>
-              <w:instrText xml:space="preserve"> PAGEREF _Toc512449139 \h </w:instrText>
+              <w:instrText xml:space="preserve"> PAGEREF _Toc512520109 \h </w:instrText>
             </w:r>
             <w:r>
               <w:rPr>
@@ -570,7 +588,7 @@
               <w:lang w:eastAsia="de-DE"/>
             </w:rPr>
           </w:pPr>
-          <w:hyperlink w:anchor="_Toc512449140" w:history="1">
+          <w:hyperlink w:anchor="_Toc512520110" w:history="1">
             <w:r>
               <w:rPr>
                 <w:rStyle w:val="Hyperlink"/>
@@ -612,7 +630,7 @@
                 <w:noProof/>
                 <w:webHidden/>
               </w:rPr>
-              <w:instrText xml:space="preserve"> PAGEREF _Toc512449140 \h </w:instrText>
+              <w:instrText xml:space="preserve"> PAGEREF _Toc512520110 \h </w:instrText>
             </w:r>
             <w:r>
               <w:rPr>
@@ -656,7 +674,7 @@
               <w:lang w:eastAsia="de-DE"/>
             </w:rPr>
           </w:pPr>
-          <w:hyperlink w:anchor="_Toc512449141" w:history="1">
+          <w:hyperlink w:anchor="_Toc512520111" w:history="1">
             <w:r>
               <w:rPr>
                 <w:rStyle w:val="Hyperlink"/>
@@ -698,7 +716,7 @@
                 <w:noProof/>
                 <w:webHidden/>
               </w:rPr>
-              <w:instrText xml:space="preserve"> PAGEREF _Toc512449141 \h </w:instrText>
+              <w:instrText xml:space="preserve"> PAGEREF _Toc512520111 \h </w:instrText>
             </w:r>
             <w:r>
               <w:rPr>
@@ -742,7 +760,7 @@
               <w:lang w:eastAsia="de-DE"/>
             </w:rPr>
           </w:pPr>
-          <w:hyperlink w:anchor="_Toc512449142" w:history="1">
+          <w:hyperlink w:anchor="_Toc512520112" w:history="1">
             <w:r>
               <w:rPr>
                 <w:rStyle w:val="Hyperlink"/>
@@ -784,7 +802,7 @@
                 <w:noProof/>
                 <w:webHidden/>
               </w:rPr>
-              <w:instrText xml:space="preserve"> PAGEREF _Toc512449142 \h </w:instrText>
+              <w:instrText xml:space="preserve"> PAGEREF _Toc512520112 \h </w:instrText>
             </w:r>
             <w:r>
               <w:rPr>
@@ -828,7 +846,7 @@
               <w:lang w:eastAsia="de-DE"/>
             </w:rPr>
           </w:pPr>
-          <w:hyperlink w:anchor="_Toc512449143" w:history="1">
+          <w:hyperlink w:anchor="_Toc512520113" w:history="1">
             <w:r>
               <w:rPr>
                 <w:rStyle w:val="Hyperlink"/>
@@ -870,7 +888,7 @@
                 <w:noProof/>
                 <w:webHidden/>
               </w:rPr>
-              <w:instrText xml:space="preserve"> PAGEREF _Toc512449143 \h </w:instrText>
+              <w:instrText xml:space="preserve"> PAGEREF _Toc512520113 \h </w:instrText>
             </w:r>
             <w:r>
               <w:rPr>
@@ -914,7 +932,7 @@
               <w:lang w:eastAsia="de-DE"/>
             </w:rPr>
           </w:pPr>
-          <w:hyperlink w:anchor="_Toc512449144" w:history="1">
+          <w:hyperlink w:anchor="_Toc512520114" w:history="1">
             <w:r>
               <w:rPr>
                 <w:rStyle w:val="Hyperlink"/>
@@ -956,7 +974,7 @@
                 <w:noProof/>
                 <w:webHidden/>
               </w:rPr>
-              <w:instrText xml:space="preserve"> PAGEREF _Toc512449144 \h </w:instrText>
+              <w:instrText xml:space="preserve"> PAGEREF _Toc512520114 \h </w:instrText>
             </w:r>
             <w:r>
               <w:rPr>
@@ -1000,7 +1018,7 @@
               <w:lang w:eastAsia="de-DE"/>
             </w:rPr>
           </w:pPr>
-          <w:hyperlink w:anchor="_Toc512449145" w:history="1">
+          <w:hyperlink w:anchor="_Toc512520115" w:history="1">
             <w:r>
               <w:rPr>
                 <w:rStyle w:val="Hyperlink"/>
@@ -1042,7 +1060,7 @@
                 <w:noProof/>
                 <w:webHidden/>
               </w:rPr>
-              <w:instrText xml:space="preserve"> PAGEREF _Toc512449145 \h </w:instrText>
+              <w:instrText xml:space="preserve"> PAGEREF _Toc512520115 \h </w:instrText>
             </w:r>
             <w:r>
               <w:rPr>
@@ -1086,7 +1104,7 @@
               <w:lang w:eastAsia="de-DE"/>
             </w:rPr>
           </w:pPr>
-          <w:hyperlink w:anchor="_Toc512449146" w:history="1">
+          <w:hyperlink w:anchor="_Toc512520116" w:history="1">
             <w:r>
               <w:rPr>
                 <w:rStyle w:val="Hyperlink"/>
@@ -1107,7 +1125,7 @@
                 <w:rStyle w:val="Hyperlink"/>
                 <w:noProof/>
               </w:rPr>
-              <w:t>Soll/Muss</w:t>
+              <w:t>Funktionale Anforderungen</w:t>
             </w:r>
             <w:r>
               <w:rPr>
@@ -1128,7 +1146,7 @@
                 <w:noProof/>
                 <w:webHidden/>
               </w:rPr>
-              <w:instrText xml:space="preserve"> PAGEREF _Toc512449146 \h </w:instrText>
+              <w:instrText xml:space="preserve"> PAGEREF _Toc512520116 \h </w:instrText>
             </w:r>
             <w:r>
               <w:rPr>
@@ -1149,6 +1167,436 @@
                 <w:webHidden/>
               </w:rPr>
               <w:t>4</w:t>
+            </w:r>
+            <w:r>
+              <w:rPr>
+                <w:noProof/>
+                <w:webHidden/>
+              </w:rPr>
+              <w:fldChar w:fldCharType="end"/>
+            </w:r>
+          </w:hyperlink>
+        </w:p>
+        <w:p>
+          <w:pPr>
+            <w:pStyle w:val="Verzeichnis3"/>
+            <w:tabs>
+              <w:tab w:val="left" w:pos="1320"/>
+              <w:tab w:val="right" w:leader="dot" w:pos="9062"/>
+            </w:tabs>
+            <w:rPr>
+              <w:rFonts w:eastAsiaTheme="minorEastAsia"/>
+              <w:noProof/>
+              <w:lang w:eastAsia="de-DE"/>
+            </w:rPr>
+          </w:pPr>
+          <w:hyperlink w:anchor="_Toc512520117" w:history="1">
+            <w:r>
+              <w:rPr>
+                <w:rStyle w:val="Hyperlink"/>
+                <w:noProof/>
+              </w:rPr>
+              <w:t>3.1.1</w:t>
+            </w:r>
+            <w:r>
+              <w:rPr>
+                <w:rFonts w:eastAsiaTheme="minorEastAsia"/>
+                <w:noProof/>
+                <w:lang w:eastAsia="de-DE"/>
+              </w:rPr>
+              <w:tab/>
+            </w:r>
+            <w:r>
+              <w:rPr>
+                <w:rStyle w:val="Hyperlink"/>
+                <w:noProof/>
+              </w:rPr>
+              <w:t>Produktspezifikationen</w:t>
+            </w:r>
+            <w:r>
+              <w:rPr>
+                <w:noProof/>
+                <w:webHidden/>
+              </w:rPr>
+              <w:tab/>
+            </w:r>
+            <w:r>
+              <w:rPr>
+                <w:noProof/>
+                <w:webHidden/>
+              </w:rPr>
+              <w:fldChar w:fldCharType="begin"/>
+            </w:r>
+            <w:r>
+              <w:rPr>
+                <w:noProof/>
+                <w:webHidden/>
+              </w:rPr>
+              <w:instrText xml:space="preserve"> PAGEREF _Toc512520117 \h </w:instrText>
+            </w:r>
+            <w:r>
+              <w:rPr>
+                <w:noProof/>
+                <w:webHidden/>
+              </w:rPr>
+            </w:r>
+            <w:r>
+              <w:rPr>
+                <w:noProof/>
+                <w:webHidden/>
+              </w:rPr>
+              <w:fldChar w:fldCharType="separate"/>
+            </w:r>
+            <w:r>
+              <w:rPr>
+                <w:noProof/>
+                <w:webHidden/>
+              </w:rPr>
+              <w:t>4</w:t>
+            </w:r>
+            <w:r>
+              <w:rPr>
+                <w:noProof/>
+                <w:webHidden/>
+              </w:rPr>
+              <w:fldChar w:fldCharType="end"/>
+            </w:r>
+          </w:hyperlink>
+        </w:p>
+        <w:p>
+          <w:pPr>
+            <w:pStyle w:val="Verzeichnis3"/>
+            <w:tabs>
+              <w:tab w:val="left" w:pos="1320"/>
+              <w:tab w:val="right" w:leader="dot" w:pos="9062"/>
+            </w:tabs>
+            <w:rPr>
+              <w:rFonts w:eastAsiaTheme="minorEastAsia"/>
+              <w:noProof/>
+              <w:lang w:eastAsia="de-DE"/>
+            </w:rPr>
+          </w:pPr>
+          <w:hyperlink w:anchor="_Toc512520118" w:history="1">
+            <w:r>
+              <w:rPr>
+                <w:rStyle w:val="Hyperlink"/>
+                <w:noProof/>
+              </w:rPr>
+              <w:t>3.1.2</w:t>
+            </w:r>
+            <w:r>
+              <w:rPr>
+                <w:rFonts w:eastAsiaTheme="minorEastAsia"/>
+                <w:noProof/>
+                <w:lang w:eastAsia="de-DE"/>
+              </w:rPr>
+              <w:tab/>
+            </w:r>
+            <w:r>
+              <w:rPr>
+                <w:rStyle w:val="Hyperlink"/>
+                <w:noProof/>
+              </w:rPr>
+              <w:t>Startseite</w:t>
+            </w:r>
+            <w:r>
+              <w:rPr>
+                <w:noProof/>
+                <w:webHidden/>
+              </w:rPr>
+              <w:tab/>
+            </w:r>
+            <w:r>
+              <w:rPr>
+                <w:noProof/>
+                <w:webHidden/>
+              </w:rPr>
+              <w:fldChar w:fldCharType="begin"/>
+            </w:r>
+            <w:r>
+              <w:rPr>
+                <w:noProof/>
+                <w:webHidden/>
+              </w:rPr>
+              <w:instrText xml:space="preserve"> PAGEREF _Toc512520118 \h </w:instrText>
+            </w:r>
+            <w:r>
+              <w:rPr>
+                <w:noProof/>
+                <w:webHidden/>
+              </w:rPr>
+            </w:r>
+            <w:r>
+              <w:rPr>
+                <w:noProof/>
+                <w:webHidden/>
+              </w:rPr>
+              <w:fldChar w:fldCharType="separate"/>
+            </w:r>
+            <w:r>
+              <w:rPr>
+                <w:noProof/>
+                <w:webHidden/>
+              </w:rPr>
+              <w:t>4</w:t>
+            </w:r>
+            <w:r>
+              <w:rPr>
+                <w:noProof/>
+                <w:webHidden/>
+              </w:rPr>
+              <w:fldChar w:fldCharType="end"/>
+            </w:r>
+          </w:hyperlink>
+        </w:p>
+        <w:p>
+          <w:pPr>
+            <w:pStyle w:val="Verzeichnis3"/>
+            <w:tabs>
+              <w:tab w:val="left" w:pos="1320"/>
+              <w:tab w:val="right" w:leader="dot" w:pos="9062"/>
+            </w:tabs>
+            <w:rPr>
+              <w:rFonts w:eastAsiaTheme="minorEastAsia"/>
+              <w:noProof/>
+              <w:lang w:eastAsia="de-DE"/>
+            </w:rPr>
+          </w:pPr>
+          <w:hyperlink w:anchor="_Toc512520119" w:history="1">
+            <w:r>
+              <w:rPr>
+                <w:rStyle w:val="Hyperlink"/>
+                <w:noProof/>
+              </w:rPr>
+              <w:t>3.1.3</w:t>
+            </w:r>
+            <w:r>
+              <w:rPr>
+                <w:rFonts w:eastAsiaTheme="minorEastAsia"/>
+                <w:noProof/>
+                <w:lang w:eastAsia="de-DE"/>
+              </w:rPr>
+              <w:tab/>
+            </w:r>
+            <w:r>
+              <w:rPr>
+                <w:rStyle w:val="Hyperlink"/>
+                <w:noProof/>
+              </w:rPr>
+              <w:t>Flüge</w:t>
+            </w:r>
+            <w:r>
+              <w:rPr>
+                <w:noProof/>
+                <w:webHidden/>
+              </w:rPr>
+              <w:tab/>
+            </w:r>
+            <w:r>
+              <w:rPr>
+                <w:noProof/>
+                <w:webHidden/>
+              </w:rPr>
+              <w:fldChar w:fldCharType="begin"/>
+            </w:r>
+            <w:r>
+              <w:rPr>
+                <w:noProof/>
+                <w:webHidden/>
+              </w:rPr>
+              <w:instrText xml:space="preserve"> PAGEREF _Toc512520119 \h </w:instrText>
+            </w:r>
+            <w:r>
+              <w:rPr>
+                <w:noProof/>
+                <w:webHidden/>
+              </w:rPr>
+            </w:r>
+            <w:r>
+              <w:rPr>
+                <w:noProof/>
+                <w:webHidden/>
+              </w:rPr>
+              <w:fldChar w:fldCharType="separate"/>
+            </w:r>
+            <w:r>
+              <w:rPr>
+                <w:noProof/>
+                <w:webHidden/>
+              </w:rPr>
+              <w:t>4</w:t>
+            </w:r>
+            <w:r>
+              <w:rPr>
+                <w:noProof/>
+                <w:webHidden/>
+              </w:rPr>
+              <w:fldChar w:fldCharType="end"/>
+            </w:r>
+          </w:hyperlink>
+        </w:p>
+        <w:p>
+          <w:pPr>
+            <w:pStyle w:val="Verzeichnis3"/>
+            <w:tabs>
+              <w:tab w:val="left" w:pos="1320"/>
+              <w:tab w:val="right" w:leader="dot" w:pos="9062"/>
+            </w:tabs>
+            <w:rPr>
+              <w:rFonts w:eastAsiaTheme="minorEastAsia"/>
+              <w:noProof/>
+              <w:lang w:eastAsia="de-DE"/>
+            </w:rPr>
+          </w:pPr>
+          <w:hyperlink w:anchor="_Toc512520120" w:history="1">
+            <w:r>
+              <w:rPr>
+                <w:rStyle w:val="Hyperlink"/>
+                <w:noProof/>
+              </w:rPr>
+              <w:t>3.1.4</w:t>
+            </w:r>
+            <w:r>
+              <w:rPr>
+                <w:rFonts w:eastAsiaTheme="minorEastAsia"/>
+                <w:noProof/>
+                <w:lang w:eastAsia="de-DE"/>
+              </w:rPr>
+              <w:tab/>
+            </w:r>
+            <w:r>
+              <w:rPr>
+                <w:rStyle w:val="Hyperlink"/>
+                <w:noProof/>
+              </w:rPr>
+              <w:t>Buchung</w:t>
+            </w:r>
+            <w:r>
+              <w:rPr>
+                <w:noProof/>
+                <w:webHidden/>
+              </w:rPr>
+              <w:tab/>
+            </w:r>
+            <w:r>
+              <w:rPr>
+                <w:noProof/>
+                <w:webHidden/>
+              </w:rPr>
+              <w:fldChar w:fldCharType="begin"/>
+            </w:r>
+            <w:r>
+              <w:rPr>
+                <w:noProof/>
+                <w:webHidden/>
+              </w:rPr>
+              <w:instrText xml:space="preserve"> PAGEREF _Toc512520120 \h </w:instrText>
+            </w:r>
+            <w:r>
+              <w:rPr>
+                <w:noProof/>
+                <w:webHidden/>
+              </w:rPr>
+            </w:r>
+            <w:r>
+              <w:rPr>
+                <w:noProof/>
+                <w:webHidden/>
+              </w:rPr>
+              <w:fldChar w:fldCharType="separate"/>
+            </w:r>
+            <w:r>
+              <w:rPr>
+                <w:noProof/>
+                <w:webHidden/>
+              </w:rPr>
+              <w:t>4</w:t>
+            </w:r>
+            <w:r>
+              <w:rPr>
+                <w:noProof/>
+                <w:webHidden/>
+              </w:rPr>
+              <w:fldChar w:fldCharType="end"/>
+            </w:r>
+          </w:hyperlink>
+        </w:p>
+        <w:p>
+          <w:pPr>
+            <w:pStyle w:val="Verzeichnis3"/>
+            <w:tabs>
+              <w:tab w:val="left" w:pos="1320"/>
+              <w:tab w:val="right" w:leader="dot" w:pos="9062"/>
+            </w:tabs>
+            <w:rPr>
+              <w:rFonts w:eastAsiaTheme="minorEastAsia"/>
+              <w:noProof/>
+              <w:lang w:eastAsia="de-DE"/>
+            </w:rPr>
+          </w:pPr>
+          <w:hyperlink w:anchor="_Toc512520121" w:history="1">
+            <w:r>
+              <w:rPr>
+                <w:rStyle w:val="Hyperlink"/>
+                <w:noProof/>
+              </w:rPr>
+              <w:t>3.1.5</w:t>
+            </w:r>
+            <w:r>
+              <w:rPr>
+                <w:rFonts w:eastAsiaTheme="minorEastAsia"/>
+                <w:noProof/>
+                <w:lang w:eastAsia="de-DE"/>
+              </w:rPr>
+              <w:tab/>
+            </w:r>
+            <w:r>
+              <w:rPr>
+                <w:rStyle w:val="Hyperlink"/>
+                <w:noProof/>
+              </w:rPr>
+              <w:t>Rezensionen</w:t>
+            </w:r>
+            <w:r>
+              <w:rPr>
+                <w:noProof/>
+                <w:webHidden/>
+              </w:rPr>
+              <w:tab/>
+            </w:r>
+            <w:r>
+              <w:rPr>
+                <w:noProof/>
+                <w:webHidden/>
+              </w:rPr>
+              <w:fldChar w:fldCharType="begin"/>
+            </w:r>
+            <w:r>
+              <w:rPr>
+                <w:noProof/>
+                <w:webHidden/>
+              </w:rPr>
+              <w:instrText xml:space="preserve"> PAGEREF _Toc512520121 \h </w:instrText>
+            </w:r>
+            <w:r>
+              <w:rPr>
+                <w:noProof/>
+                <w:webHidden/>
+              </w:rPr>
+            </w:r>
+            <w:r>
+              <w:rPr>
+                <w:noProof/>
+                <w:webHidden/>
+              </w:rPr>
+              <w:fldChar w:fldCharType="separate"/>
+            </w:r>
+            <w:r>
+              <w:rPr>
+                <w:noProof/>
+                <w:webHidden/>
+              </w:rPr>
+              <w:t>5</w:t>
             </w:r>
             <w:r>
               <w:rPr>
@@ -1184,7 +1632,7 @@
           <w:numId w:val="2"/>
         </w:numPr>
       </w:pPr>
-      <w:bookmarkStart w:id="0" w:name="_Toc512449134"/>
+      <w:bookmarkStart w:id="0" w:name="_Toc512520104"/>
       <w:r>
         <w:lastRenderedPageBreak/>
         <w:t>Einleitung</w:t>
@@ -1229,7 +1677,7 @@
           <w:numId w:val="2"/>
         </w:numPr>
       </w:pPr>
-      <w:bookmarkStart w:id="1" w:name="_Toc512449135"/>
+      <w:bookmarkStart w:id="1" w:name="_Toc512520105"/>
       <w:r>
         <w:t>Zweck und Eigenschaften des Pflichtenhefts</w:t>
       </w:r>
@@ -1248,7 +1696,7 @@
           <w:numId w:val="2"/>
         </w:numPr>
       </w:pPr>
-      <w:bookmarkStart w:id="2" w:name="_Toc512449136"/>
+      <w:bookmarkStart w:id="2" w:name="_Toc512520106"/>
       <w:r>
         <w:t>Zielsetzung</w:t>
       </w:r>
@@ -1262,7 +1710,7 @@
           <w:numId w:val="2"/>
         </w:numPr>
       </w:pPr>
-      <w:bookmarkStart w:id="3" w:name="_Toc512449137"/>
+      <w:bookmarkStart w:id="3" w:name="_Toc512520107"/>
       <w:r>
         <w:t>Strategische Ziele</w:t>
       </w:r>
@@ -1329,7 +1777,7 @@
           <w:numId w:val="2"/>
         </w:numPr>
       </w:pPr>
-      <w:bookmarkStart w:id="4" w:name="_Toc512449138"/>
+      <w:bookmarkStart w:id="4" w:name="_Toc512520108"/>
       <w:r>
         <w:t>Wirtschaftliche Ziele</w:t>
       </w:r>
@@ -1384,7 +1832,7 @@
           <w:numId w:val="2"/>
         </w:numPr>
       </w:pPr>
-      <w:bookmarkStart w:id="5" w:name="_Toc512449139"/>
+      <w:bookmarkStart w:id="5" w:name="_Toc512520109"/>
       <w:r>
         <w:t>Fachliche Ziele</w:t>
       </w:r>
@@ -1422,7 +1870,7 @@
           <w:numId w:val="2"/>
         </w:numPr>
       </w:pPr>
-      <w:bookmarkStart w:id="6" w:name="_Toc512449140"/>
+      <w:bookmarkStart w:id="6" w:name="_Toc512520110"/>
       <w:r>
         <w:t>Technische Ziele</w:t>
       </w:r>
@@ -1484,7 +1932,7 @@
           <w:numId w:val="2"/>
         </w:numPr>
       </w:pPr>
-      <w:bookmarkStart w:id="7" w:name="_Toc512449141"/>
+      <w:bookmarkStart w:id="7" w:name="_Toc512520111"/>
       <w:r>
         <w:t>Projektumfeld</w:t>
       </w:r>
@@ -1539,7 +1987,7 @@
           <w:numId w:val="2"/>
         </w:numPr>
       </w:pPr>
-      <w:bookmarkStart w:id="8" w:name="_Toc512449142"/>
+      <w:bookmarkStart w:id="8" w:name="_Toc512520112"/>
       <w:r>
         <w:lastRenderedPageBreak/>
         <w:t>Ausgangslage</w:t>
@@ -1554,7 +2002,7 @@
           <w:numId w:val="2"/>
         </w:numPr>
       </w:pPr>
-      <w:bookmarkStart w:id="9" w:name="_Toc512449143"/>
+      <w:bookmarkStart w:id="9" w:name="_Toc512520113"/>
       <w:r>
         <w:t>Aktuelle Situation</w:t>
       </w:r>
@@ -1592,7 +2040,7 @@
           <w:numId w:val="2"/>
         </w:numPr>
       </w:pPr>
-      <w:bookmarkStart w:id="10" w:name="_Toc512449144"/>
+      <w:bookmarkStart w:id="10" w:name="_Toc512520114"/>
       <w:r>
         <w:t>Beteiligte Organisationen</w:t>
       </w:r>
@@ -1673,7 +2121,7 @@
           <w:numId w:val="2"/>
         </w:numPr>
       </w:pPr>
-      <w:bookmarkStart w:id="11" w:name="_Toc512449145"/>
+      <w:bookmarkStart w:id="11" w:name="_Toc512520115"/>
       <w:r>
         <w:t>Anforderungen</w:t>
       </w:r>
@@ -1687,14 +2135,1149 @@
           <w:numId w:val="2"/>
         </w:numPr>
       </w:pPr>
+      <w:bookmarkStart w:id="12" w:name="_Toc512520116"/>
       <w:r>
         <w:t>Funktionale Anforderungen</w:t>
       </w:r>
-    </w:p>
-    <w:p>
-      <w:bookmarkStart w:id="12" w:name="_GoBack"/>
       <w:bookmarkEnd w:id="12"/>
     </w:p>
+    <w:p>
+      <w:pPr>
+        <w:pStyle w:val="berschrift3"/>
+        <w:numPr>
+          <w:ilvl w:val="2"/>
+          <w:numId w:val="2"/>
+        </w:numPr>
+      </w:pPr>
+      <w:bookmarkStart w:id="13" w:name="_Toc512520117"/>
+      <w:r>
+        <w:t>Pro</w:t>
+      </w:r>
+      <w:r>
+        <w:t>duktspezifikationen</w:t>
+      </w:r>
+      <w:bookmarkEnd w:id="13"/>
+    </w:p>
+    <w:p>
+      <w:r>
+        <w:t xml:space="preserve">Das Bereichsfeld der </w:t>
+      </w:r>
+      <w:proofErr w:type="spellStart"/>
+      <w:r>
+        <w:t>Nerdairways</w:t>
+      </w:r>
+      <w:proofErr w:type="spellEnd"/>
+      <w:r>
+        <w:t xml:space="preserve"> Inc. bezieht sich </w:t>
+      </w:r>
+      <w:r>
+        <w:t xml:space="preserve">auf das Anbieten und Durchführen von Flügen innerhalb der Grenzen Europas. </w:t>
+      </w:r>
+      <w:r>
+        <w:t xml:space="preserve">Weshalb im Online-Auftritt </w:t>
+      </w:r>
+      <w:r>
+        <w:t xml:space="preserve">die Möglichkeit bestehen soll </w:t>
+      </w:r>
+      <w:r>
+        <w:t xml:space="preserve">aktuelle Flüge einzusehen und </w:t>
+      </w:r>
+      <w:r>
+        <w:t xml:space="preserve">diese bei Bedarf </w:t>
+      </w:r>
+      <w:r>
+        <w:t xml:space="preserve">zu buchen. </w:t>
+      </w:r>
+    </w:p>
+    <w:p>
+      <w:r>
+        <w:t>Dafür soll im Hintergrund der Webapplikation eine Datenbank mit Benutzerinformation</w:t>
+      </w:r>
+      <w:r>
+        <w:t xml:space="preserve"> und</w:t>
+      </w:r>
+      <w:r>
+        <w:t xml:space="preserve"> </w:t>
+      </w:r>
+      <w:r>
+        <w:t>Auskünfte</w:t>
+      </w:r>
+      <w:r>
+        <w:t xml:space="preserve"> zu</w:t>
+      </w:r>
+      <w:r>
+        <w:t xml:space="preserve"> Flüge</w:t>
+      </w:r>
+      <w:r>
+        <w:t>n</w:t>
+      </w:r>
+      <w:r>
+        <w:t xml:space="preserve"> </w:t>
+      </w:r>
+      <w:r>
+        <w:t xml:space="preserve">und Buchungen </w:t>
+      </w:r>
+      <w:r>
+        <w:t>in Betr</w:t>
+      </w:r>
+      <w:r>
+        <w:t xml:space="preserve">ieb sein. </w:t>
+      </w:r>
+    </w:p>
+    <w:p>
+      <w:pPr>
+        <w:pStyle w:val="berschrift3"/>
+        <w:numPr>
+          <w:ilvl w:val="2"/>
+          <w:numId w:val="2"/>
+        </w:numPr>
+      </w:pPr>
+      <w:bookmarkStart w:id="14" w:name="_Toc512520118"/>
+      <w:r>
+        <w:t>Startseite</w:t>
+      </w:r>
+      <w:bookmarkEnd w:id="14"/>
+    </w:p>
+    <w:p>
+      <w:pPr>
+        <w:pStyle w:val="Listenabsatz"/>
+        <w:numPr>
+          <w:ilvl w:val="0"/>
+          <w:numId w:val="10"/>
+        </w:numPr>
+      </w:pPr>
+      <w:r>
+        <w:t>Informationsartikel, Meldungen über aktuelle Themen. Bestehen</w:t>
+      </w:r>
+      <w:r>
+        <w:t>d</w:t>
+      </w:r>
+      <w:r>
+        <w:t xml:space="preserve"> aus Ü</w:t>
+      </w:r>
+      <w:r>
+        <w:t>berschrift, Text und Bild</w:t>
+      </w:r>
+    </w:p>
+    <w:p>
+      <w:pPr>
+        <w:pStyle w:val="Listenabsatz"/>
+        <w:numPr>
+          <w:ilvl w:val="0"/>
+          <w:numId w:val="10"/>
+        </w:numPr>
+      </w:pPr>
+      <w:r>
+        <w:t xml:space="preserve">Auskünfte über aktuelle Flüge in Form einer Tabelle (Flugnummer, Start, Ziel, Datum, </w:t>
+      </w:r>
+      <w:proofErr w:type="spellStart"/>
+      <w:r>
+        <w:t>Abflugszeit</w:t>
+      </w:r>
+      <w:proofErr w:type="spellEnd"/>
+      <w:r>
+        <w:t>, Ankunft</w:t>
+      </w:r>
+      <w:r>
+        <w:t>szeit, Preis ab, Aktuelle Auslastung, Link zur Buchung</w:t>
+      </w:r>
+      <w:r>
+        <w:t>sseite</w:t>
+      </w:r>
+    </w:p>
+    <w:p>
+      <w:pPr>
+        <w:pStyle w:val="Listenabsatz"/>
+        <w:numPr>
+          <w:ilvl w:val="0"/>
+          <w:numId w:val="10"/>
+        </w:numPr>
+      </w:pPr>
+      <w:r>
+        <w:t>Werbung, bestehend aus</w:t>
+      </w:r>
+      <w:r>
+        <w:t xml:space="preserve"> Text und Hintergrund aus einer Bildergalerie (Flow)</w:t>
+      </w:r>
+    </w:p>
+    <w:p>
+      <w:pPr>
+        <w:pStyle w:val="berschrift3"/>
+        <w:numPr>
+          <w:ilvl w:val="2"/>
+          <w:numId w:val="2"/>
+        </w:numPr>
+      </w:pPr>
+      <w:bookmarkStart w:id="15" w:name="_Toc512520119"/>
+      <w:r>
+        <w:t>Flüge</w:t>
+      </w:r>
+      <w:bookmarkEnd w:id="15"/>
+    </w:p>
+    <w:p>
+      <w:pPr>
+        <w:pStyle w:val="Listenabsatz"/>
+        <w:numPr>
+          <w:ilvl w:val="0"/>
+          <w:numId w:val="11"/>
+        </w:numPr>
+      </w:pPr>
+      <w:r>
+        <w:t>Bereich Flug-Angebote</w:t>
+      </w:r>
+      <w:r>
+        <w:t xml:space="preserve"> mit großer Überschrift</w:t>
+      </w:r>
+    </w:p>
+    <w:p>
+      <w:pPr>
+        <w:pStyle w:val="Listenabsatz"/>
+        <w:numPr>
+          <w:ilvl w:val="0"/>
+          <w:numId w:val="11"/>
+        </w:numPr>
+      </w:pPr>
+      <w:r>
+        <w:t xml:space="preserve">Tabelle mit Daten aus der Datenbank: Flugnummer, Start, Ziel, Datum, </w:t>
+      </w:r>
+      <w:proofErr w:type="spellStart"/>
+      <w:r>
+        <w:t>Abflugszeit</w:t>
+      </w:r>
+      <w:proofErr w:type="spellEnd"/>
+      <w:r>
+        <w:t>, Ankunftszeit, Preis ab, Auslastung</w:t>
+      </w:r>
+      <w:r>
+        <w:t>, Buchung</w:t>
+      </w:r>
+    </w:p>
+    <w:p>
+      <w:pPr>
+        <w:pStyle w:val="Listenabsatz"/>
+        <w:numPr>
+          <w:ilvl w:val="0"/>
+          <w:numId w:val="11"/>
+        </w:numPr>
+      </w:pPr>
+      <w:r>
+        <w:t>Möglichkeit die Tabelle nach gewünschten Attributen zu sortieren</w:t>
+      </w:r>
+    </w:p>
+    <w:p>
+      <w:pPr>
+        <w:pStyle w:val="berschrift3"/>
+        <w:numPr>
+          <w:ilvl w:val="2"/>
+          <w:numId w:val="2"/>
+        </w:numPr>
+      </w:pPr>
+      <w:bookmarkStart w:id="16" w:name="_Toc512520120"/>
+      <w:r>
+        <w:t>Buchung</w:t>
+      </w:r>
+      <w:bookmarkEnd w:id="16"/>
+    </w:p>
+    <w:p>
+      <w:pPr>
+        <w:pStyle w:val="Listenabsatz"/>
+        <w:numPr>
+          <w:ilvl w:val="0"/>
+          <w:numId w:val="12"/>
+        </w:numPr>
+      </w:pPr>
+      <w:r>
+        <w:t>Angabe von gewähltem Flug</w:t>
+      </w:r>
+      <w:r>
+        <w:t xml:space="preserve"> mit den dazugehörigen Attributen</w:t>
+      </w:r>
+      <w:r>
+        <w:t xml:space="preserve"> als Überschrift</w:t>
+      </w:r>
+    </w:p>
+    <w:p>
+      <w:pPr>
+        <w:pStyle w:val="Listenabsatz"/>
+        <w:numPr>
+          <w:ilvl w:val="0"/>
+          <w:numId w:val="12"/>
+        </w:numPr>
+      </w:pPr>
+      <w:r>
+        <w:t xml:space="preserve">Möglichkeit </w:t>
+      </w:r>
+      <w:r>
+        <w:t xml:space="preserve">zwischen Business Class, </w:t>
+      </w:r>
+      <w:r>
+        <w:t>Economy-Class</w:t>
+      </w:r>
+      <w:r>
+        <w:t xml:space="preserve"> und </w:t>
+      </w:r>
+      <w:proofErr w:type="gramStart"/>
+      <w:r>
+        <w:t>First Class</w:t>
+      </w:r>
+      <w:proofErr w:type="gramEnd"/>
+      <w:r>
+        <w:t xml:space="preserve"> zu wählen</w:t>
+      </w:r>
+      <w:r>
+        <w:t xml:space="preserve"> mit Angabe der Preiszuschläge</w:t>
+      </w:r>
+    </w:p>
+    <w:p>
+      <w:pPr>
+        <w:pStyle w:val="Listenabsatz"/>
+        <w:numPr>
+          <w:ilvl w:val="0"/>
+          <w:numId w:val="12"/>
+        </w:numPr>
+      </w:pPr>
+      <w:r>
+        <w:t>Auswahlmöglichkeiten für Tarife mit verschiedenen Gepäckstücke</w:t>
+      </w:r>
+      <w:r>
+        <w:t xml:space="preserve"> (Keins, 15Kg, 30Kg) mit Angabe zu den jeweiligen Preiszuschlägen</w:t>
+      </w:r>
+    </w:p>
+    <w:p>
+      <w:pPr>
+        <w:pStyle w:val="Listenabsatz"/>
+        <w:numPr>
+          <w:ilvl w:val="0"/>
+          <w:numId w:val="12"/>
+        </w:numPr>
+      </w:pPr>
+      <w:r>
+        <w:t>Anzeige für den endgültigen Preis mit Fixkosten und ausgewählten Tarifen bzw. Klassen</w:t>
+      </w:r>
+    </w:p>
+    <w:p>
+      <w:pPr>
+        <w:pStyle w:val="Listenabsatz"/>
+        <w:numPr>
+          <w:ilvl w:val="0"/>
+          <w:numId w:val="12"/>
+        </w:numPr>
+      </w:pPr>
+      <w:r>
+        <w:t>Hinweis zur Mehrwertsteuer</w:t>
+      </w:r>
+    </w:p>
+    <w:p>
+      <w:pPr>
+        <w:pStyle w:val="Listenabsatz"/>
+        <w:numPr>
+          <w:ilvl w:val="0"/>
+          <w:numId w:val="12"/>
+        </w:numPr>
+      </w:pPr>
+      <w:r>
+        <w:t xml:space="preserve">Checkbox zum Akzeptieren der </w:t>
+      </w:r>
+      <w:proofErr w:type="spellStart"/>
+      <w:r>
+        <w:t>AGB’s</w:t>
+      </w:r>
+      <w:proofErr w:type="spellEnd"/>
+    </w:p>
+    <w:p>
+      <w:pPr>
+        <w:pStyle w:val="Listenabsatz"/>
+        <w:numPr>
+          <w:ilvl w:val="0"/>
+          <w:numId w:val="12"/>
+        </w:numPr>
+      </w:pPr>
+      <w:r>
+        <w:t>Ein Button der die Buchung bestätigen soll</w:t>
+      </w:r>
+    </w:p>
+    <w:p>
+      <w:pPr>
+        <w:pStyle w:val="Listenabsatz"/>
+        <w:numPr>
+          <w:ilvl w:val="0"/>
+          <w:numId w:val="12"/>
+        </w:numPr>
+      </w:pPr>
+      <w:r>
+        <w:t xml:space="preserve">Bei erfolgreicher Buchung wird </w:t>
+      </w:r>
+      <w:r>
+        <w:t xml:space="preserve">der Erfolg bestätigt und eine Buchungsnummer </w:t>
+      </w:r>
+      <w:r>
+        <w:t>generiert</w:t>
+      </w:r>
+    </w:p>
+    <w:p>
+      <w:pPr>
+        <w:pStyle w:val="Listenabsatz"/>
+        <w:numPr>
+          <w:ilvl w:val="0"/>
+          <w:numId w:val="12"/>
+        </w:numPr>
+      </w:pPr>
+      <w:r>
+        <w:t xml:space="preserve">Im Hintergrund </w:t>
+      </w:r>
+      <w:r>
+        <w:t>werden die Buchungen über eine Datenbank verwaltet</w:t>
+      </w:r>
+    </w:p>
+    <w:p>
+      <w:pPr>
+        <w:pStyle w:val="berschrift3"/>
+        <w:numPr>
+          <w:ilvl w:val="2"/>
+          <w:numId w:val="2"/>
+        </w:numPr>
+      </w:pPr>
+      <w:bookmarkStart w:id="17" w:name="_Toc512520121"/>
+      <w:r>
+        <w:lastRenderedPageBreak/>
+        <w:t>Rezensionen</w:t>
+      </w:r>
+      <w:bookmarkEnd w:id="17"/>
+    </w:p>
+    <w:p>
+      <w:pPr>
+        <w:pStyle w:val="Listenabsatz"/>
+        <w:numPr>
+          <w:ilvl w:val="0"/>
+          <w:numId w:val="13"/>
+        </w:numPr>
+      </w:pPr>
+      <w:r>
+        <w:t xml:space="preserve">Auflistung der Kommentare </w:t>
+      </w:r>
+      <w:r>
+        <w:t>mit Bewertung sowie einem Zeitstempel</w:t>
+      </w:r>
+    </w:p>
+    <w:p>
+      <w:pPr>
+        <w:pStyle w:val="Listenabsatz"/>
+        <w:numPr>
+          <w:ilvl w:val="0"/>
+          <w:numId w:val="13"/>
+        </w:numPr>
+      </w:pPr>
+      <w:r>
+        <w:t>Kunden haben die Möglichkeit das Kommentarfeld zu leeren</w:t>
+      </w:r>
+    </w:p>
+    <w:p>
+      <w:pPr>
+        <w:pStyle w:val="Listenabsatz"/>
+        <w:numPr>
+          <w:ilvl w:val="0"/>
+          <w:numId w:val="13"/>
+        </w:numPr>
+      </w:pPr>
+      <w:r>
+        <w:t>Die Kommentare werden nacheinander Aufgelistet</w:t>
+      </w:r>
+      <w:r>
+        <w:t xml:space="preserve"> (neuste ganz oben)</w:t>
+      </w:r>
+    </w:p>
+    <w:p>
+      <w:pPr>
+        <w:pStyle w:val="Listenabsatz"/>
+        <w:numPr>
+          <w:ilvl w:val="0"/>
+          <w:numId w:val="13"/>
+        </w:numPr>
+      </w:pPr>
+      <w:r>
+        <w:t xml:space="preserve">Bewertungssystem von </w:t>
+      </w:r>
+      <w:r>
+        <w:t>1-5 Sternen für die bereitgestellte Dienstleistung</w:t>
+      </w:r>
+    </w:p>
+    <w:p>
+      <w:pPr>
+        <w:pStyle w:val="berschrift3"/>
+        <w:numPr>
+          <w:ilvl w:val="2"/>
+          <w:numId w:val="2"/>
+        </w:numPr>
+      </w:pPr>
+      <w:r>
+        <w:t>Kundenbereich</w:t>
+      </w:r>
+    </w:p>
+    <w:p>
+      <w:pPr>
+        <w:pStyle w:val="Listenabsatz"/>
+        <w:numPr>
+          <w:ilvl w:val="0"/>
+          <w:numId w:val="14"/>
+        </w:numPr>
+      </w:pPr>
+      <w:r>
+        <w:t>Der Kunde hat die Möglichkeit seine hinterlegten Daten</w:t>
+      </w:r>
+      <w:r>
+        <w:t>, welche er bei der Registrierung angeben hat, anzeigen zu lassen</w:t>
+      </w:r>
+    </w:p>
+    <w:p>
+      <w:pPr>
+        <w:pStyle w:val="Listenabsatz"/>
+        <w:numPr>
+          <w:ilvl w:val="0"/>
+          <w:numId w:val="14"/>
+        </w:numPr>
+      </w:pPr>
+      <w:r>
+        <w:t xml:space="preserve">Möglichkeit </w:t>
+      </w:r>
+      <w:r>
+        <w:t>angeg</w:t>
+      </w:r>
+      <w:r>
+        <w:t>e</w:t>
+      </w:r>
+      <w:r>
+        <w:t>ben Daten zu ändern</w:t>
+      </w:r>
+    </w:p>
+    <w:p>
+      <w:pPr>
+        <w:pStyle w:val="Listenabsatz"/>
+        <w:numPr>
+          <w:ilvl w:val="0"/>
+          <w:numId w:val="14"/>
+        </w:numPr>
+      </w:pPr>
+      <w:r>
+        <w:t>Bereich zum Anzeigen der Buchungen</w:t>
+      </w:r>
+    </w:p>
+    <w:p>
+      <w:pPr>
+        <w:pStyle w:val="berschrift3"/>
+        <w:numPr>
+          <w:ilvl w:val="2"/>
+          <w:numId w:val="2"/>
+        </w:numPr>
+      </w:pPr>
+      <w:r>
+        <w:t>Registrierung</w:t>
+      </w:r>
+    </w:p>
+    <w:p>
+      <w:pPr>
+        <w:pStyle w:val="Listenabsatz"/>
+        <w:numPr>
+          <w:ilvl w:val="0"/>
+          <w:numId w:val="15"/>
+        </w:numPr>
+      </w:pPr>
+      <w:r>
+        <w:t xml:space="preserve">Überschrift </w:t>
+      </w:r>
+      <w:r>
+        <w:t>Registrierung</w:t>
+      </w:r>
+    </w:p>
+    <w:p>
+      <w:pPr>
+        <w:pStyle w:val="Listenabsatz"/>
+        <w:numPr>
+          <w:ilvl w:val="0"/>
+          <w:numId w:val="15"/>
+        </w:numPr>
+      </w:pPr>
+      <w:r>
+        <w:t xml:space="preserve">Formular mit </w:t>
+      </w:r>
+      <w:proofErr w:type="gramStart"/>
+      <w:r>
+        <w:t>Persönliche</w:t>
+      </w:r>
+      <w:proofErr w:type="gramEnd"/>
+      <w:r>
+        <w:t xml:space="preserve"> Daten</w:t>
+      </w:r>
+    </w:p>
+    <w:p>
+      <w:pPr>
+        <w:pStyle w:val="Listenabsatz"/>
+        <w:numPr>
+          <w:ilvl w:val="0"/>
+          <w:numId w:val="15"/>
+        </w:numPr>
+      </w:pPr>
+      <w:r>
+        <w:t xml:space="preserve">Benutzername, Passwort, Anrede, Vorname, Nachname, Adresse, </w:t>
+      </w:r>
+      <w:r>
+        <w:t>Postleitzahl, Land, Geburtsdatum, E-Mail,</w:t>
+      </w:r>
+      <w:r>
+        <w:t xml:space="preserve"> Kreditkartennummer, Gültig bis (Monat, Jahr)</w:t>
+      </w:r>
+    </w:p>
+    <w:p>
+      <w:pPr>
+        <w:pStyle w:val="Listenabsatz"/>
+        <w:numPr>
+          <w:ilvl w:val="0"/>
+          <w:numId w:val="15"/>
+        </w:numPr>
+      </w:pPr>
+      <w:r>
+        <w:t xml:space="preserve">Checkbox zum </w:t>
+      </w:r>
+      <w:proofErr w:type="spellStart"/>
+      <w:r>
+        <w:t>akzeptieren</w:t>
+      </w:r>
+      <w:proofErr w:type="spellEnd"/>
+      <w:r>
+        <w:t xml:space="preserve"> der AGB’S</w:t>
+      </w:r>
+    </w:p>
+    <w:p>
+      <w:pPr>
+        <w:pStyle w:val="Listenabsatz"/>
+        <w:numPr>
+          <w:ilvl w:val="0"/>
+          <w:numId w:val="15"/>
+        </w:numPr>
+      </w:pPr>
+      <w:r>
+        <w:t>Button um Registrierung abzuschließen</w:t>
+      </w:r>
+    </w:p>
+    <w:p>
+      <w:pPr>
+        <w:pStyle w:val="Listenabsatz"/>
+        <w:numPr>
+          <w:ilvl w:val="0"/>
+          <w:numId w:val="15"/>
+        </w:numPr>
+      </w:pPr>
+      <w:r>
+        <w:t xml:space="preserve">Benutzerdatenbank </w:t>
+      </w:r>
+      <w:r>
+        <w:t>liest eingegebene Daten und fügt diese zur bestehenden Benutzerdatenbank hinzu</w:t>
+      </w:r>
+    </w:p>
+    <w:p>
+      <w:pPr>
+        <w:pStyle w:val="berschrift3"/>
+        <w:numPr>
+          <w:ilvl w:val="2"/>
+          <w:numId w:val="2"/>
+        </w:numPr>
+      </w:pPr>
+      <w:r>
+        <w:t>Impressum und AGB</w:t>
+      </w:r>
+    </w:p>
+    <w:p>
+      <w:pPr>
+        <w:pStyle w:val="Listenabsatz"/>
+        <w:numPr>
+          <w:ilvl w:val="0"/>
+          <w:numId w:val="16"/>
+        </w:numPr>
+      </w:pPr>
+      <w:r>
+        <w:t>Anzeigen des offiziellen Impressums</w:t>
+      </w:r>
+      <w:r>
+        <w:t xml:space="preserve"> und den offiziellen </w:t>
+      </w:r>
+      <w:proofErr w:type="spellStart"/>
+      <w:r>
+        <w:t>AGB’s</w:t>
+      </w:r>
+      <w:proofErr w:type="spellEnd"/>
+    </w:p>
+    <w:p>
+      <w:pPr>
+        <w:pStyle w:val="berschrift2"/>
+        <w:numPr>
+          <w:ilvl w:val="1"/>
+          <w:numId w:val="2"/>
+        </w:numPr>
+      </w:pPr>
+      <w:r>
+        <w:t>Nicht</w:t>
+      </w:r>
+      <w:r>
+        <w:t>funktionale Anforderungen</w:t>
+      </w:r>
+    </w:p>
+    <w:p>
+      <w:pPr>
+        <w:pStyle w:val="berschrift3"/>
+        <w:numPr>
+          <w:ilvl w:val="2"/>
+          <w:numId w:val="2"/>
+        </w:numPr>
+      </w:pPr>
+      <w:proofErr w:type="spellStart"/>
+      <w:r>
+        <w:t>Sytles</w:t>
+      </w:r>
+      <w:proofErr w:type="spellEnd"/>
+    </w:p>
+    <w:p>
+      <w:pPr>
+        <w:pStyle w:val="Listenabsatz"/>
+        <w:numPr>
+          <w:ilvl w:val="0"/>
+          <w:numId w:val="16"/>
+        </w:numPr>
+      </w:pPr>
+      <w:r>
+        <w:t xml:space="preserve">Im Header steht der Firmenname </w:t>
+      </w:r>
+      <w:r>
+        <w:t>mit einem Bild als Hintergrund</w:t>
+      </w:r>
+    </w:p>
+    <w:p>
+      <w:pPr>
+        <w:pStyle w:val="Listenabsatz"/>
+        <w:numPr>
+          <w:ilvl w:val="0"/>
+          <w:numId w:val="16"/>
+        </w:numPr>
+      </w:pPr>
+      <w:r>
+        <w:t>Der Header und der Informationsteil werden durch die Navigationsbar getrennt</w:t>
+      </w:r>
+    </w:p>
+    <w:p>
+      <w:pPr>
+        <w:pStyle w:val="Listenabsatz"/>
+        <w:numPr>
+          <w:ilvl w:val="0"/>
+          <w:numId w:val="16"/>
+        </w:numPr>
+      </w:pPr>
+      <w:r>
+        <w:t>Navigationsbar</w:t>
+      </w:r>
+      <w:r>
+        <w:t xml:space="preserve"> </w:t>
+      </w:r>
+      <w:r>
+        <w:t>ist blau mit weißer Schrift</w:t>
+      </w:r>
+    </w:p>
+    <w:p>
+      <w:pPr>
+        <w:pStyle w:val="Listenabsatz"/>
+        <w:numPr>
+          <w:ilvl w:val="0"/>
+          <w:numId w:val="16"/>
+        </w:numPr>
+      </w:pPr>
+      <w:r>
+        <w:t xml:space="preserve">Rechts in der Navigationsbar </w:t>
+      </w:r>
+      <w:r>
+        <w:t>befinde</w:t>
+      </w:r>
+      <w:r>
+        <w:t>t sich der Anmeldedialog</w:t>
+      </w:r>
+    </w:p>
+    <w:p>
+      <w:pPr>
+        <w:pStyle w:val="Listenabsatz"/>
+        <w:numPr>
+          <w:ilvl w:val="0"/>
+          <w:numId w:val="16"/>
+        </w:numPr>
+      </w:pPr>
+      <w:r>
+        <w:t>Die Informationen der Seite stehen unterhalb der Navigationsbar</w:t>
+      </w:r>
+    </w:p>
+    <w:p>
+      <w:pPr>
+        <w:pStyle w:val="Listenabsatz"/>
+        <w:numPr>
+          <w:ilvl w:val="0"/>
+          <w:numId w:val="16"/>
+        </w:numPr>
+      </w:pPr>
+      <w:r>
+        <w:t>Die Hintergrundfarbe ist ein leichtes blaugrau</w:t>
+      </w:r>
+    </w:p>
+    <w:p>
+      <w:pPr>
+        <w:pStyle w:val="Listenabsatz"/>
+        <w:numPr>
+          <w:ilvl w:val="0"/>
+          <w:numId w:val="16"/>
+        </w:numPr>
+      </w:pPr>
+      <w:r>
+        <w:t xml:space="preserve">Der </w:t>
+      </w:r>
+      <w:proofErr w:type="spellStart"/>
+      <w:r>
+        <w:t>Footer</w:t>
+      </w:r>
+      <w:proofErr w:type="spellEnd"/>
+      <w:r>
+        <w:t xml:space="preserve"> befindet sich am Ende der Zeile und beinhaltet </w:t>
+      </w:r>
+      <w:r>
+        <w:t xml:space="preserve">Links zu den </w:t>
+      </w:r>
+      <w:proofErr w:type="spellStart"/>
+      <w:r>
+        <w:t>AGB’s</w:t>
+      </w:r>
+      <w:proofErr w:type="spellEnd"/>
+      <w:r>
+        <w:t>, zum Impressum, und zu den Passagierrechten</w:t>
+      </w:r>
+    </w:p>
+    <w:p>
+      <w:pPr>
+        <w:pStyle w:val="Listenabsatz"/>
+        <w:numPr>
+          <w:ilvl w:val="0"/>
+          <w:numId w:val="16"/>
+        </w:numPr>
+      </w:pPr>
+      <w:r>
+        <w:t xml:space="preserve">Die </w:t>
+      </w:r>
+      <w:proofErr w:type="spellStart"/>
+      <w:r>
+        <w:t>Hintergrfundfarbe</w:t>
+      </w:r>
+      <w:proofErr w:type="spellEnd"/>
+      <w:r>
+        <w:t xml:space="preserve"> im </w:t>
+      </w:r>
+      <w:proofErr w:type="spellStart"/>
+      <w:r>
+        <w:t>Footer</w:t>
+      </w:r>
+      <w:proofErr w:type="spellEnd"/>
+      <w:r>
+        <w:t xml:space="preserve"> ist das selbe blau wie in der Navigationsbar</w:t>
+      </w:r>
+    </w:p>
+    <w:p>
+      <w:r>
+        <w:br w:type="page"/>
+      </w:r>
+    </w:p>
+    <w:p>
+      <w:pPr>
+        <w:pStyle w:val="berschrift1"/>
+        <w:numPr>
+          <w:ilvl w:val="0"/>
+          <w:numId w:val="2"/>
+        </w:numPr>
+      </w:pPr>
+      <w:r>
+        <w:lastRenderedPageBreak/>
+        <w:t>Infrastruktur</w:t>
+      </w:r>
+    </w:p>
+    <w:p>
+      <w:pPr>
+        <w:pStyle w:val="berschrift2"/>
+        <w:numPr>
+          <w:ilvl w:val="1"/>
+          <w:numId w:val="2"/>
+        </w:numPr>
+      </w:pPr>
+      <w:r>
+        <w:t>Schnittstellen</w:t>
+      </w:r>
+    </w:p>
+    <w:p>
+      <w:r>
+        <w:t>Derzeit sind folgende externe Systeme bekannt:</w:t>
+      </w:r>
+    </w:p>
+    <w:p>
+      <w:pPr>
+        <w:pStyle w:val="Listenabsatz"/>
+        <w:numPr>
+          <w:ilvl w:val="0"/>
+          <w:numId w:val="18"/>
+        </w:numPr>
+      </w:pPr>
+      <w:r>
+        <w:t xml:space="preserve">Datenbank – hier werden Benutzerinformationen als auch </w:t>
+      </w:r>
+      <w:r>
+        <w:t xml:space="preserve">Daten zu </w:t>
+      </w:r>
+      <w:r>
+        <w:t>allen geplanten Flügen stehen</w:t>
+      </w:r>
+    </w:p>
+    <w:p>
+      <w:pPr>
+        <w:pStyle w:val="Listenabsatz"/>
+        <w:numPr>
+          <w:ilvl w:val="0"/>
+          <w:numId w:val="18"/>
+        </w:numPr>
+      </w:pPr>
+      <w:r>
+        <w:t xml:space="preserve">Webserver – </w:t>
+      </w:r>
+      <w:proofErr w:type="gramStart"/>
+      <w:r>
+        <w:t>Dadurch</w:t>
+      </w:r>
+      <w:proofErr w:type="gramEnd"/>
+      <w:r>
+        <w:t xml:space="preserve"> gelingt es den Kunden ohne Probleme auf die Webseite zuzugreifen</w:t>
+      </w:r>
+    </w:p>
+    <w:p>
+      <w:pPr>
+        <w:pStyle w:val="Listenabsatz"/>
+        <w:numPr>
+          <w:ilvl w:val="0"/>
+          <w:numId w:val="18"/>
+        </w:numPr>
+      </w:pPr>
+      <w:r>
+        <w:t xml:space="preserve">Webseite – Der </w:t>
+      </w:r>
+      <w:r>
+        <w:t>Inhalt der für die Kunden bereitgestellt wird</w:t>
+      </w:r>
+    </w:p>
+    <w:p>
+      <w:pPr>
+        <w:pStyle w:val="berschrift2"/>
+      </w:pPr>
+      <w:r>
+        <w:t>4.1 Löschkonzept</w:t>
+      </w:r>
+    </w:p>
+    <w:p>
+      <w:pPr>
+        <w:pStyle w:val="Listenabsatz"/>
+        <w:numPr>
+          <w:ilvl w:val="0"/>
+          <w:numId w:val="19"/>
+        </w:numPr>
+      </w:pPr>
+      <w:r>
+        <w:t>Daten sollen nach BDSG revisionssicher gelöscht werden</w:t>
+      </w:r>
+    </w:p>
+    <w:p>
+      <w:pPr>
+        <w:pStyle w:val="berschrift2"/>
+        <w:numPr>
+          <w:ilvl w:val="1"/>
+          <w:numId w:val="2"/>
+        </w:numPr>
+      </w:pPr>
+      <w:r>
+        <w:t>Webzugriff</w:t>
+      </w:r>
+    </w:p>
+    <w:p>
+      <w:pPr>
+        <w:pStyle w:val="Listenabsatz"/>
+        <w:numPr>
+          <w:ilvl w:val="0"/>
+          <w:numId w:val="19"/>
+        </w:numPr>
+      </w:pPr>
+      <w:r>
+        <w:t xml:space="preserve">Der Zugriff soll mit </w:t>
+      </w:r>
+      <w:proofErr w:type="gramStart"/>
+      <w:r>
+        <w:t>allen gängig</w:t>
+      </w:r>
+      <w:r>
+        <w:t>en Webbrowser</w:t>
+      </w:r>
+      <w:proofErr w:type="gramEnd"/>
+      <w:r>
+        <w:t xml:space="preserve"> von stattet gehen</w:t>
+      </w:r>
+    </w:p>
+    <w:p>
+      <w:pPr>
+        <w:pStyle w:val="berschrift2"/>
+        <w:numPr>
+          <w:ilvl w:val="1"/>
+          <w:numId w:val="2"/>
+        </w:numPr>
+      </w:pPr>
+      <w:r>
+        <w:t>Ansprechpartner</w:t>
+      </w:r>
+    </w:p>
+    <w:p>
+      <w:r>
+        <w:t xml:space="preserve">Ansprechpartner seitens der Firma </w:t>
+      </w:r>
+      <w:proofErr w:type="spellStart"/>
+      <w:r>
+        <w:t>Nerdairways</w:t>
+      </w:r>
+      <w:proofErr w:type="spellEnd"/>
+      <w:r>
+        <w:t xml:space="preserve"> </w:t>
+      </w:r>
+      <w:proofErr w:type="spellStart"/>
+      <w:r>
+        <w:t>Informations</w:t>
+      </w:r>
+      <w:proofErr w:type="spellEnd"/>
+      <w:r>
+        <w:t xml:space="preserve"> Technology AG </w:t>
+      </w:r>
+      <w:r>
+        <w:t>sind:</w:t>
+      </w:r>
+    </w:p>
+    <w:p>
+      <w:r>
+        <w:t>Daniel Backes</w:t>
+      </w:r>
+    </w:p>
+    <w:p>
+      <w:r>
+        <w:t xml:space="preserve">David </w:t>
+      </w:r>
+      <w:proofErr w:type="spellStart"/>
+      <w:r>
+        <w:t>Siemke</w:t>
+      </w:r>
+      <w:proofErr w:type="spellEnd"/>
+    </w:p>
+    <w:p>
+      <w:r>
+        <w:t>Manuel Kübler</w:t>
+      </w:r>
+    </w:p>
+    <w:p>
+      <w:r>
+        <w:t>Simon Gut</w:t>
+      </w:r>
+    </w:p>
+    <w:p>
+      <w:pPr>
+        <w:pStyle w:val="berschrift1"/>
+        <w:numPr>
+          <w:ilvl w:val="0"/>
+          <w:numId w:val="2"/>
+        </w:numPr>
+      </w:pPr>
+      <w:r>
+        <w:br w:type="column"/>
+      </w:r>
+      <w:r>
+        <w:lastRenderedPageBreak/>
+        <w:t>Epilog</w:t>
+      </w:r>
+    </w:p>
+    <w:p>
+      <w:r>
+        <w:t xml:space="preserve">Die Firma </w:t>
+      </w:r>
+      <w:proofErr w:type="spellStart"/>
+      <w:r>
+        <w:t>Nerdairways</w:t>
+      </w:r>
+      <w:proofErr w:type="spellEnd"/>
+      <w:r>
+        <w:t xml:space="preserve"> Inc. behält sich alle Rechte vor. </w:t>
+      </w:r>
+    </w:p>
+    <w:p>
+      <w:r>
+        <w:t xml:space="preserve">Die beteiligten Mitarbeiter des Projektes bestätigen Geheimhaltung und </w:t>
+      </w:r>
+      <w:r>
+        <w:t>unterzeichnen den vorliegenden Datenschutzbrief in Anlage 36b.</w:t>
+      </w:r>
+      <w:r>
+        <w:t xml:space="preserve"> </w:t>
+      </w:r>
+      <w:r>
+        <w:t xml:space="preserve">eigenhändig. Wir wünschen der Firma </w:t>
+      </w:r>
+      <w:proofErr w:type="spellStart"/>
+      <w:r>
+        <w:t>Nerdairways</w:t>
+      </w:r>
+      <w:proofErr w:type="spellEnd"/>
+      <w:r>
+        <w:t xml:space="preserve"> Inc. alles </w:t>
+      </w:r>
+      <w:r>
+        <w:t>G</w:t>
+      </w:r>
+      <w:r>
+        <w:t xml:space="preserve">ute und freuen uns auf weitere </w:t>
+      </w:r>
+      <w:r>
+        <w:t>Zusammenarbeit</w:t>
+      </w:r>
+      <w:r>
+        <w:t>.</w:t>
+      </w:r>
+      <w:bookmarkStart w:id="18" w:name="_GoBack"/>
+      <w:bookmarkEnd w:id="18"/>
+    </w:p>
+    <w:p/>
+    <w:p>
+      <w:r>
+        <w:t>Daniel Backes</w:t>
+      </w:r>
+      <w:r>
+        <w:softHyphen/>
+        <w:t>_______________________________________________________________________</w:t>
+      </w:r>
+    </w:p>
+    <w:p/>
+    <w:p>
+      <w:r>
+        <w:t>David Siemke_______________________________________________________________________</w:t>
+      </w:r>
+    </w:p>
+    <w:p/>
+    <w:p>
+      <w:r>
+        <w:t>Manuel Kübler______________________________________________________________________</w:t>
+      </w:r>
+    </w:p>
+    <w:p/>
+    <w:p>
+      <w:r>
+        <w:t>Simon Gut__________________________________________________________________________</w:t>
+      </w:r>
+    </w:p>
+    <w:p/>
     <w:p/>
     <w:p/>
     <w:p/>
@@ -1711,6 +3294,684 @@
 <file path=word/numbering.xml><?xml version="1.0" encoding="utf-8"?>
 <w:numbering xmlns:wpc="http://schemas.microsoft.com/office/word/2010/wordprocessingCanvas" xmlns:cx="http://schemas.microsoft.com/office/drawing/2014/chartex" xmlns:cx1="http://schemas.microsoft.com/office/drawing/2015/9/8/chartex" xmlns:cx2="http://schemas.microsoft.com/office/drawing/2015/10/21/chartex" xmlns:cx3="http://schemas.microsoft.com/office/drawing/2016/5/9/chartex" xmlns:cx4="http://schemas.microsoft.com/office/drawing/2016/5/10/chartex" xmlns:cx5="http://schemas.microsoft.com/office/drawing/2016/5/11/chartex" xmlns:cx6="http://schemas.microsoft.com/office/drawing/2016/5/12/chartex" xmlns:cx7="http://schemas.microsoft.com/office/drawing/2016/5/13/chartex" xmlns:cx8="http://schemas.microsoft.com/office/drawing/2016/5/14/chartex" xmlns:mc="http://schemas.openxmlformats.org/markup-compatibility/2006" xmlns:aink="http://schemas.microsoft.com/office/drawing/2016/ink" xmlns:am3d="http://schemas.microsoft.com/office/drawing/2017/model3d" xmlns:o="urn:schemas-microsoft-com:office:office" xmlns:r="http://schemas.openxmlformats.org/officeDocument/2006/relationships" xmlns:m="http://schemas.openxmlformats.org/officeDocument/2006/math" xmlns:v="urn:schemas-microsoft-com:vml" xmlns:wp14="http://schemas.microsoft.com/office/word/2010/wordprocessingDrawing" xmlns:wp="http://schemas.openxmlformats.org/drawingml/2006/wordprocessingDrawing" xmlns:w10="urn:schemas-microsoft-com:office:word" xmlns:w="http://schemas.openxmlformats.org/wordprocessingml/2006/main" xmlns:w14="http://schemas.microsoft.com/office/word/2010/wordml" xmlns:w15="http://schemas.microsoft.com/office/word/2012/wordml" xmlns:w16cid="http://schemas.microsoft.com/office/word/2016/wordml/cid" xmlns:w16se="http://schemas.microsoft.com/office/word/2015/wordml/symex" xmlns:wpg="http://schemas.microsoft.com/office/word/2010/wordprocessingGroup" xmlns:wpi="http://schemas.microsoft.com/office/word/2010/wordprocessingInk" xmlns:wne="http://schemas.microsoft.com/office/word/2006/wordml" xmlns:wps="http://schemas.microsoft.com/office/word/2010/wordprocessingShape" mc:Ignorable="w14 w15 w16se w16cid wp14">
   <w:abstractNum w:abstractNumId="0" w15:restartNumberingAfterBreak="0">
+    <w:nsid w:val="004636DA"/>
+    <w:multiLevelType w:val="hybridMultilevel"/>
+    <w:tmpl w:val="0D468F34"/>
+    <w:lvl w:ilvl="0" w:tplc="04070001">
+      <w:start w:val="1"/>
+      <w:numFmt w:val="bullet"/>
+      <w:lvlText w:val=""/>
+      <w:lvlJc w:val="left"/>
+      <w:pPr>
+        <w:ind w:left="720" w:hanging="360"/>
+      </w:pPr>
+      <w:rPr>
+        <w:rFonts w:ascii="Symbol" w:hAnsi="Symbol" w:hint="default"/>
+      </w:rPr>
+    </w:lvl>
+    <w:lvl w:ilvl="1" w:tplc="04070003" w:tentative="1">
+      <w:start w:val="1"/>
+      <w:numFmt w:val="bullet"/>
+      <w:lvlText w:val="o"/>
+      <w:lvlJc w:val="left"/>
+      <w:pPr>
+        <w:ind w:left="1440" w:hanging="360"/>
+      </w:pPr>
+      <w:rPr>
+        <w:rFonts w:ascii="Courier New" w:hAnsi="Courier New" w:cs="Courier New" w:hint="default"/>
+      </w:rPr>
+    </w:lvl>
+    <w:lvl w:ilvl="2" w:tplc="04070005" w:tentative="1">
+      <w:start w:val="1"/>
+      <w:numFmt w:val="bullet"/>
+      <w:lvlText w:val=""/>
+      <w:lvlJc w:val="left"/>
+      <w:pPr>
+        <w:ind w:left="2160" w:hanging="360"/>
+      </w:pPr>
+      <w:rPr>
+        <w:rFonts w:ascii="Wingdings" w:hAnsi="Wingdings" w:hint="default"/>
+      </w:rPr>
+    </w:lvl>
+    <w:lvl w:ilvl="3" w:tplc="04070001" w:tentative="1">
+      <w:start w:val="1"/>
+      <w:numFmt w:val="bullet"/>
+      <w:lvlText w:val=""/>
+      <w:lvlJc w:val="left"/>
+      <w:pPr>
+        <w:ind w:left="2880" w:hanging="360"/>
+      </w:pPr>
+      <w:rPr>
+        <w:rFonts w:ascii="Symbol" w:hAnsi="Symbol" w:hint="default"/>
+      </w:rPr>
+    </w:lvl>
+    <w:lvl w:ilvl="4" w:tplc="04070003" w:tentative="1">
+      <w:start w:val="1"/>
+      <w:numFmt w:val="bullet"/>
+      <w:lvlText w:val="o"/>
+      <w:lvlJc w:val="left"/>
+      <w:pPr>
+        <w:ind w:left="3600" w:hanging="360"/>
+      </w:pPr>
+      <w:rPr>
+        <w:rFonts w:ascii="Courier New" w:hAnsi="Courier New" w:cs="Courier New" w:hint="default"/>
+      </w:rPr>
+    </w:lvl>
+    <w:lvl w:ilvl="5" w:tplc="04070005" w:tentative="1">
+      <w:start w:val="1"/>
+      <w:numFmt w:val="bullet"/>
+      <w:lvlText w:val=""/>
+      <w:lvlJc w:val="left"/>
+      <w:pPr>
+        <w:ind w:left="4320" w:hanging="360"/>
+      </w:pPr>
+      <w:rPr>
+        <w:rFonts w:ascii="Wingdings" w:hAnsi="Wingdings" w:hint="default"/>
+      </w:rPr>
+    </w:lvl>
+    <w:lvl w:ilvl="6" w:tplc="04070001" w:tentative="1">
+      <w:start w:val="1"/>
+      <w:numFmt w:val="bullet"/>
+      <w:lvlText w:val=""/>
+      <w:lvlJc w:val="left"/>
+      <w:pPr>
+        <w:ind w:left="5040" w:hanging="360"/>
+      </w:pPr>
+      <w:rPr>
+        <w:rFonts w:ascii="Symbol" w:hAnsi="Symbol" w:hint="default"/>
+      </w:rPr>
+    </w:lvl>
+    <w:lvl w:ilvl="7" w:tplc="04070003" w:tentative="1">
+      <w:start w:val="1"/>
+      <w:numFmt w:val="bullet"/>
+      <w:lvlText w:val="o"/>
+      <w:lvlJc w:val="left"/>
+      <w:pPr>
+        <w:ind w:left="5760" w:hanging="360"/>
+      </w:pPr>
+      <w:rPr>
+        <w:rFonts w:ascii="Courier New" w:hAnsi="Courier New" w:cs="Courier New" w:hint="default"/>
+      </w:rPr>
+    </w:lvl>
+    <w:lvl w:ilvl="8" w:tplc="04070005" w:tentative="1">
+      <w:start w:val="1"/>
+      <w:numFmt w:val="bullet"/>
+      <w:lvlText w:val=""/>
+      <w:lvlJc w:val="left"/>
+      <w:pPr>
+        <w:ind w:left="6480" w:hanging="360"/>
+      </w:pPr>
+      <w:rPr>
+        <w:rFonts w:ascii="Wingdings" w:hAnsi="Wingdings" w:hint="default"/>
+      </w:rPr>
+    </w:lvl>
+  </w:abstractNum>
+  <w:abstractNum w:abstractNumId="1" w15:restartNumberingAfterBreak="0">
+    <w:nsid w:val="12626C35"/>
+    <w:multiLevelType w:val="hybridMultilevel"/>
+    <w:tmpl w:val="DEB8C3A2"/>
+    <w:lvl w:ilvl="0" w:tplc="04070001">
+      <w:start w:val="1"/>
+      <w:numFmt w:val="bullet"/>
+      <w:lvlText w:val=""/>
+      <w:lvlJc w:val="left"/>
+      <w:pPr>
+        <w:ind w:left="720" w:hanging="360"/>
+      </w:pPr>
+      <w:rPr>
+        <w:rFonts w:ascii="Symbol" w:hAnsi="Symbol" w:hint="default"/>
+      </w:rPr>
+    </w:lvl>
+    <w:lvl w:ilvl="1" w:tplc="04070003" w:tentative="1">
+      <w:start w:val="1"/>
+      <w:numFmt w:val="bullet"/>
+      <w:lvlText w:val="o"/>
+      <w:lvlJc w:val="left"/>
+      <w:pPr>
+        <w:ind w:left="1440" w:hanging="360"/>
+      </w:pPr>
+      <w:rPr>
+        <w:rFonts w:ascii="Courier New" w:hAnsi="Courier New" w:cs="Courier New" w:hint="default"/>
+      </w:rPr>
+    </w:lvl>
+    <w:lvl w:ilvl="2" w:tplc="04070005" w:tentative="1">
+      <w:start w:val="1"/>
+      <w:numFmt w:val="bullet"/>
+      <w:lvlText w:val=""/>
+      <w:lvlJc w:val="left"/>
+      <w:pPr>
+        <w:ind w:left="2160" w:hanging="360"/>
+      </w:pPr>
+      <w:rPr>
+        <w:rFonts w:ascii="Wingdings" w:hAnsi="Wingdings" w:hint="default"/>
+      </w:rPr>
+    </w:lvl>
+    <w:lvl w:ilvl="3" w:tplc="04070001" w:tentative="1">
+      <w:start w:val="1"/>
+      <w:numFmt w:val="bullet"/>
+      <w:lvlText w:val=""/>
+      <w:lvlJc w:val="left"/>
+      <w:pPr>
+        <w:ind w:left="2880" w:hanging="360"/>
+      </w:pPr>
+      <w:rPr>
+        <w:rFonts w:ascii="Symbol" w:hAnsi="Symbol" w:hint="default"/>
+      </w:rPr>
+    </w:lvl>
+    <w:lvl w:ilvl="4" w:tplc="04070003" w:tentative="1">
+      <w:start w:val="1"/>
+      <w:numFmt w:val="bullet"/>
+      <w:lvlText w:val="o"/>
+      <w:lvlJc w:val="left"/>
+      <w:pPr>
+        <w:ind w:left="3600" w:hanging="360"/>
+      </w:pPr>
+      <w:rPr>
+        <w:rFonts w:ascii="Courier New" w:hAnsi="Courier New" w:cs="Courier New" w:hint="default"/>
+      </w:rPr>
+    </w:lvl>
+    <w:lvl w:ilvl="5" w:tplc="04070005" w:tentative="1">
+      <w:start w:val="1"/>
+      <w:numFmt w:val="bullet"/>
+      <w:lvlText w:val=""/>
+      <w:lvlJc w:val="left"/>
+      <w:pPr>
+        <w:ind w:left="4320" w:hanging="360"/>
+      </w:pPr>
+      <w:rPr>
+        <w:rFonts w:ascii="Wingdings" w:hAnsi="Wingdings" w:hint="default"/>
+      </w:rPr>
+    </w:lvl>
+    <w:lvl w:ilvl="6" w:tplc="04070001" w:tentative="1">
+      <w:start w:val="1"/>
+      <w:numFmt w:val="bullet"/>
+      <w:lvlText w:val=""/>
+      <w:lvlJc w:val="left"/>
+      <w:pPr>
+        <w:ind w:left="5040" w:hanging="360"/>
+      </w:pPr>
+      <w:rPr>
+        <w:rFonts w:ascii="Symbol" w:hAnsi="Symbol" w:hint="default"/>
+      </w:rPr>
+    </w:lvl>
+    <w:lvl w:ilvl="7" w:tplc="04070003" w:tentative="1">
+      <w:start w:val="1"/>
+      <w:numFmt w:val="bullet"/>
+      <w:lvlText w:val="o"/>
+      <w:lvlJc w:val="left"/>
+      <w:pPr>
+        <w:ind w:left="5760" w:hanging="360"/>
+      </w:pPr>
+      <w:rPr>
+        <w:rFonts w:ascii="Courier New" w:hAnsi="Courier New" w:cs="Courier New" w:hint="default"/>
+      </w:rPr>
+    </w:lvl>
+    <w:lvl w:ilvl="8" w:tplc="04070005" w:tentative="1">
+      <w:start w:val="1"/>
+      <w:numFmt w:val="bullet"/>
+      <w:lvlText w:val=""/>
+      <w:lvlJc w:val="left"/>
+      <w:pPr>
+        <w:ind w:left="6480" w:hanging="360"/>
+      </w:pPr>
+      <w:rPr>
+        <w:rFonts w:ascii="Wingdings" w:hAnsi="Wingdings" w:hint="default"/>
+      </w:rPr>
+    </w:lvl>
+  </w:abstractNum>
+  <w:abstractNum w:abstractNumId="2" w15:restartNumberingAfterBreak="0">
+    <w:nsid w:val="17112E12"/>
+    <w:multiLevelType w:val="hybridMultilevel"/>
+    <w:tmpl w:val="688C23D8"/>
+    <w:lvl w:ilvl="0" w:tplc="04070001">
+      <w:start w:val="1"/>
+      <w:numFmt w:val="bullet"/>
+      <w:lvlText w:val=""/>
+      <w:lvlJc w:val="left"/>
+      <w:pPr>
+        <w:ind w:left="720" w:hanging="360"/>
+      </w:pPr>
+      <w:rPr>
+        <w:rFonts w:ascii="Symbol" w:hAnsi="Symbol" w:hint="default"/>
+      </w:rPr>
+    </w:lvl>
+    <w:lvl w:ilvl="1" w:tplc="04070003" w:tentative="1">
+      <w:start w:val="1"/>
+      <w:numFmt w:val="bullet"/>
+      <w:lvlText w:val="o"/>
+      <w:lvlJc w:val="left"/>
+      <w:pPr>
+        <w:ind w:left="1440" w:hanging="360"/>
+      </w:pPr>
+      <w:rPr>
+        <w:rFonts w:ascii="Courier New" w:hAnsi="Courier New" w:cs="Courier New" w:hint="default"/>
+      </w:rPr>
+    </w:lvl>
+    <w:lvl w:ilvl="2" w:tplc="04070005" w:tentative="1">
+      <w:start w:val="1"/>
+      <w:numFmt w:val="bullet"/>
+      <w:lvlText w:val=""/>
+      <w:lvlJc w:val="left"/>
+      <w:pPr>
+        <w:ind w:left="2160" w:hanging="360"/>
+      </w:pPr>
+      <w:rPr>
+        <w:rFonts w:ascii="Wingdings" w:hAnsi="Wingdings" w:hint="default"/>
+      </w:rPr>
+    </w:lvl>
+    <w:lvl w:ilvl="3" w:tplc="04070001" w:tentative="1">
+      <w:start w:val="1"/>
+      <w:numFmt w:val="bullet"/>
+      <w:lvlText w:val=""/>
+      <w:lvlJc w:val="left"/>
+      <w:pPr>
+        <w:ind w:left="2880" w:hanging="360"/>
+      </w:pPr>
+      <w:rPr>
+        <w:rFonts w:ascii="Symbol" w:hAnsi="Symbol" w:hint="default"/>
+      </w:rPr>
+    </w:lvl>
+    <w:lvl w:ilvl="4" w:tplc="04070003" w:tentative="1">
+      <w:start w:val="1"/>
+      <w:numFmt w:val="bullet"/>
+      <w:lvlText w:val="o"/>
+      <w:lvlJc w:val="left"/>
+      <w:pPr>
+        <w:ind w:left="3600" w:hanging="360"/>
+      </w:pPr>
+      <w:rPr>
+        <w:rFonts w:ascii="Courier New" w:hAnsi="Courier New" w:cs="Courier New" w:hint="default"/>
+      </w:rPr>
+    </w:lvl>
+    <w:lvl w:ilvl="5" w:tplc="04070005" w:tentative="1">
+      <w:start w:val="1"/>
+      <w:numFmt w:val="bullet"/>
+      <w:lvlText w:val=""/>
+      <w:lvlJc w:val="left"/>
+      <w:pPr>
+        <w:ind w:left="4320" w:hanging="360"/>
+      </w:pPr>
+      <w:rPr>
+        <w:rFonts w:ascii="Wingdings" w:hAnsi="Wingdings" w:hint="default"/>
+      </w:rPr>
+    </w:lvl>
+    <w:lvl w:ilvl="6" w:tplc="04070001" w:tentative="1">
+      <w:start w:val="1"/>
+      <w:numFmt w:val="bullet"/>
+      <w:lvlText w:val=""/>
+      <w:lvlJc w:val="left"/>
+      <w:pPr>
+        <w:ind w:left="5040" w:hanging="360"/>
+      </w:pPr>
+      <w:rPr>
+        <w:rFonts w:ascii="Symbol" w:hAnsi="Symbol" w:hint="default"/>
+      </w:rPr>
+    </w:lvl>
+    <w:lvl w:ilvl="7" w:tplc="04070003" w:tentative="1">
+      <w:start w:val="1"/>
+      <w:numFmt w:val="bullet"/>
+      <w:lvlText w:val="o"/>
+      <w:lvlJc w:val="left"/>
+      <w:pPr>
+        <w:ind w:left="5760" w:hanging="360"/>
+      </w:pPr>
+      <w:rPr>
+        <w:rFonts w:ascii="Courier New" w:hAnsi="Courier New" w:cs="Courier New" w:hint="default"/>
+      </w:rPr>
+    </w:lvl>
+    <w:lvl w:ilvl="8" w:tplc="04070005" w:tentative="1">
+      <w:start w:val="1"/>
+      <w:numFmt w:val="bullet"/>
+      <w:lvlText w:val=""/>
+      <w:lvlJc w:val="left"/>
+      <w:pPr>
+        <w:ind w:left="6480" w:hanging="360"/>
+      </w:pPr>
+      <w:rPr>
+        <w:rFonts w:ascii="Wingdings" w:hAnsi="Wingdings" w:hint="default"/>
+      </w:rPr>
+    </w:lvl>
+  </w:abstractNum>
+  <w:abstractNum w:abstractNumId="3" w15:restartNumberingAfterBreak="0">
+    <w:nsid w:val="240465AC"/>
+    <w:multiLevelType w:val="hybridMultilevel"/>
+    <w:tmpl w:val="6CF8D4D6"/>
+    <w:lvl w:ilvl="0" w:tplc="04070001">
+      <w:start w:val="1"/>
+      <w:numFmt w:val="bullet"/>
+      <w:lvlText w:val=""/>
+      <w:lvlJc w:val="left"/>
+      <w:pPr>
+        <w:ind w:left="720" w:hanging="360"/>
+      </w:pPr>
+      <w:rPr>
+        <w:rFonts w:ascii="Symbol" w:hAnsi="Symbol" w:hint="default"/>
+      </w:rPr>
+    </w:lvl>
+    <w:lvl w:ilvl="1" w:tplc="04070003" w:tentative="1">
+      <w:start w:val="1"/>
+      <w:numFmt w:val="bullet"/>
+      <w:lvlText w:val="o"/>
+      <w:lvlJc w:val="left"/>
+      <w:pPr>
+        <w:ind w:left="1440" w:hanging="360"/>
+      </w:pPr>
+      <w:rPr>
+        <w:rFonts w:ascii="Courier New" w:hAnsi="Courier New" w:cs="Courier New" w:hint="default"/>
+      </w:rPr>
+    </w:lvl>
+    <w:lvl w:ilvl="2" w:tplc="04070005" w:tentative="1">
+      <w:start w:val="1"/>
+      <w:numFmt w:val="bullet"/>
+      <w:lvlText w:val=""/>
+      <w:lvlJc w:val="left"/>
+      <w:pPr>
+        <w:ind w:left="2160" w:hanging="360"/>
+      </w:pPr>
+      <w:rPr>
+        <w:rFonts w:ascii="Wingdings" w:hAnsi="Wingdings" w:hint="default"/>
+      </w:rPr>
+    </w:lvl>
+    <w:lvl w:ilvl="3" w:tplc="04070001" w:tentative="1">
+      <w:start w:val="1"/>
+      <w:numFmt w:val="bullet"/>
+      <w:lvlText w:val=""/>
+      <w:lvlJc w:val="left"/>
+      <w:pPr>
+        <w:ind w:left="2880" w:hanging="360"/>
+      </w:pPr>
+      <w:rPr>
+        <w:rFonts w:ascii="Symbol" w:hAnsi="Symbol" w:hint="default"/>
+      </w:rPr>
+    </w:lvl>
+    <w:lvl w:ilvl="4" w:tplc="04070003" w:tentative="1">
+      <w:start w:val="1"/>
+      <w:numFmt w:val="bullet"/>
+      <w:lvlText w:val="o"/>
+      <w:lvlJc w:val="left"/>
+      <w:pPr>
+        <w:ind w:left="3600" w:hanging="360"/>
+      </w:pPr>
+      <w:rPr>
+        <w:rFonts w:ascii="Courier New" w:hAnsi="Courier New" w:cs="Courier New" w:hint="default"/>
+      </w:rPr>
+    </w:lvl>
+    <w:lvl w:ilvl="5" w:tplc="04070005" w:tentative="1">
+      <w:start w:val="1"/>
+      <w:numFmt w:val="bullet"/>
+      <w:lvlText w:val=""/>
+      <w:lvlJc w:val="left"/>
+      <w:pPr>
+        <w:ind w:left="4320" w:hanging="360"/>
+      </w:pPr>
+      <w:rPr>
+        <w:rFonts w:ascii="Wingdings" w:hAnsi="Wingdings" w:hint="default"/>
+      </w:rPr>
+    </w:lvl>
+    <w:lvl w:ilvl="6" w:tplc="04070001" w:tentative="1">
+      <w:start w:val="1"/>
+      <w:numFmt w:val="bullet"/>
+      <w:lvlText w:val=""/>
+      <w:lvlJc w:val="left"/>
+      <w:pPr>
+        <w:ind w:left="5040" w:hanging="360"/>
+      </w:pPr>
+      <w:rPr>
+        <w:rFonts w:ascii="Symbol" w:hAnsi="Symbol" w:hint="default"/>
+      </w:rPr>
+    </w:lvl>
+    <w:lvl w:ilvl="7" w:tplc="04070003" w:tentative="1">
+      <w:start w:val="1"/>
+      <w:numFmt w:val="bullet"/>
+      <w:lvlText w:val="o"/>
+      <w:lvlJc w:val="left"/>
+      <w:pPr>
+        <w:ind w:left="5760" w:hanging="360"/>
+      </w:pPr>
+      <w:rPr>
+        <w:rFonts w:ascii="Courier New" w:hAnsi="Courier New" w:cs="Courier New" w:hint="default"/>
+      </w:rPr>
+    </w:lvl>
+    <w:lvl w:ilvl="8" w:tplc="04070005" w:tentative="1">
+      <w:start w:val="1"/>
+      <w:numFmt w:val="bullet"/>
+      <w:lvlText w:val=""/>
+      <w:lvlJc w:val="left"/>
+      <w:pPr>
+        <w:ind w:left="6480" w:hanging="360"/>
+      </w:pPr>
+      <w:rPr>
+        <w:rFonts w:ascii="Wingdings" w:hAnsi="Wingdings" w:hint="default"/>
+      </w:rPr>
+    </w:lvl>
+  </w:abstractNum>
+  <w:abstractNum w:abstractNumId="4" w15:restartNumberingAfterBreak="0">
+    <w:nsid w:val="264D1453"/>
+    <w:multiLevelType w:val="hybridMultilevel"/>
+    <w:tmpl w:val="1CE0061E"/>
+    <w:lvl w:ilvl="0" w:tplc="04070001">
+      <w:start w:val="1"/>
+      <w:numFmt w:val="bullet"/>
+      <w:lvlText w:val=""/>
+      <w:lvlJc w:val="left"/>
+      <w:pPr>
+        <w:ind w:left="720" w:hanging="360"/>
+      </w:pPr>
+      <w:rPr>
+        <w:rFonts w:ascii="Symbol" w:hAnsi="Symbol" w:hint="default"/>
+      </w:rPr>
+    </w:lvl>
+    <w:lvl w:ilvl="1" w:tplc="04070003" w:tentative="1">
+      <w:start w:val="1"/>
+      <w:numFmt w:val="bullet"/>
+      <w:lvlText w:val="o"/>
+      <w:lvlJc w:val="left"/>
+      <w:pPr>
+        <w:ind w:left="1440" w:hanging="360"/>
+      </w:pPr>
+      <w:rPr>
+        <w:rFonts w:ascii="Courier New" w:hAnsi="Courier New" w:cs="Courier New" w:hint="default"/>
+      </w:rPr>
+    </w:lvl>
+    <w:lvl w:ilvl="2" w:tplc="04070005" w:tentative="1">
+      <w:start w:val="1"/>
+      <w:numFmt w:val="bullet"/>
+      <w:lvlText w:val=""/>
+      <w:lvlJc w:val="left"/>
+      <w:pPr>
+        <w:ind w:left="2160" w:hanging="360"/>
+      </w:pPr>
+      <w:rPr>
+        <w:rFonts w:ascii="Wingdings" w:hAnsi="Wingdings" w:hint="default"/>
+      </w:rPr>
+    </w:lvl>
+    <w:lvl w:ilvl="3" w:tplc="04070001" w:tentative="1">
+      <w:start w:val="1"/>
+      <w:numFmt w:val="bullet"/>
+      <w:lvlText w:val=""/>
+      <w:lvlJc w:val="left"/>
+      <w:pPr>
+        <w:ind w:left="2880" w:hanging="360"/>
+      </w:pPr>
+      <w:rPr>
+        <w:rFonts w:ascii="Symbol" w:hAnsi="Symbol" w:hint="default"/>
+      </w:rPr>
+    </w:lvl>
+    <w:lvl w:ilvl="4" w:tplc="04070003" w:tentative="1">
+      <w:start w:val="1"/>
+      <w:numFmt w:val="bullet"/>
+      <w:lvlText w:val="o"/>
+      <w:lvlJc w:val="left"/>
+      <w:pPr>
+        <w:ind w:left="3600" w:hanging="360"/>
+      </w:pPr>
+      <w:rPr>
+        <w:rFonts w:ascii="Courier New" w:hAnsi="Courier New" w:cs="Courier New" w:hint="default"/>
+      </w:rPr>
+    </w:lvl>
+    <w:lvl w:ilvl="5" w:tplc="04070005" w:tentative="1">
+      <w:start w:val="1"/>
+      <w:numFmt w:val="bullet"/>
+      <w:lvlText w:val=""/>
+      <w:lvlJc w:val="left"/>
+      <w:pPr>
+        <w:ind w:left="4320" w:hanging="360"/>
+      </w:pPr>
+      <w:rPr>
+        <w:rFonts w:ascii="Wingdings" w:hAnsi="Wingdings" w:hint="default"/>
+      </w:rPr>
+    </w:lvl>
+    <w:lvl w:ilvl="6" w:tplc="04070001" w:tentative="1">
+      <w:start w:val="1"/>
+      <w:numFmt w:val="bullet"/>
+      <w:lvlText w:val=""/>
+      <w:lvlJc w:val="left"/>
+      <w:pPr>
+        <w:ind w:left="5040" w:hanging="360"/>
+      </w:pPr>
+      <w:rPr>
+        <w:rFonts w:ascii="Symbol" w:hAnsi="Symbol" w:hint="default"/>
+      </w:rPr>
+    </w:lvl>
+    <w:lvl w:ilvl="7" w:tplc="04070003" w:tentative="1">
+      <w:start w:val="1"/>
+      <w:numFmt w:val="bullet"/>
+      <w:lvlText w:val="o"/>
+      <w:lvlJc w:val="left"/>
+      <w:pPr>
+        <w:ind w:left="5760" w:hanging="360"/>
+      </w:pPr>
+      <w:rPr>
+        <w:rFonts w:ascii="Courier New" w:hAnsi="Courier New" w:cs="Courier New" w:hint="default"/>
+      </w:rPr>
+    </w:lvl>
+    <w:lvl w:ilvl="8" w:tplc="04070005" w:tentative="1">
+      <w:start w:val="1"/>
+      <w:numFmt w:val="bullet"/>
+      <w:lvlText w:val=""/>
+      <w:lvlJc w:val="left"/>
+      <w:pPr>
+        <w:ind w:left="6480" w:hanging="360"/>
+      </w:pPr>
+      <w:rPr>
+        <w:rFonts w:ascii="Wingdings" w:hAnsi="Wingdings" w:hint="default"/>
+      </w:rPr>
+    </w:lvl>
+  </w:abstractNum>
+  <w:abstractNum w:abstractNumId="5" w15:restartNumberingAfterBreak="0">
+    <w:nsid w:val="2B064BB3"/>
+    <w:multiLevelType w:val="hybridMultilevel"/>
+    <w:tmpl w:val="C658B80A"/>
+    <w:lvl w:ilvl="0" w:tplc="04070001">
+      <w:start w:val="1"/>
+      <w:numFmt w:val="bullet"/>
+      <w:lvlText w:val=""/>
+      <w:lvlJc w:val="left"/>
+      <w:pPr>
+        <w:ind w:left="775" w:hanging="360"/>
+      </w:pPr>
+      <w:rPr>
+        <w:rFonts w:ascii="Symbol" w:hAnsi="Symbol" w:hint="default"/>
+      </w:rPr>
+    </w:lvl>
+    <w:lvl w:ilvl="1" w:tplc="04070003" w:tentative="1">
+      <w:start w:val="1"/>
+      <w:numFmt w:val="bullet"/>
+      <w:lvlText w:val="o"/>
+      <w:lvlJc w:val="left"/>
+      <w:pPr>
+        <w:ind w:left="1495" w:hanging="360"/>
+      </w:pPr>
+      <w:rPr>
+        <w:rFonts w:ascii="Courier New" w:hAnsi="Courier New" w:cs="Courier New" w:hint="default"/>
+      </w:rPr>
+    </w:lvl>
+    <w:lvl w:ilvl="2" w:tplc="04070005" w:tentative="1">
+      <w:start w:val="1"/>
+      <w:numFmt w:val="bullet"/>
+      <w:lvlText w:val=""/>
+      <w:lvlJc w:val="left"/>
+      <w:pPr>
+        <w:ind w:left="2215" w:hanging="360"/>
+      </w:pPr>
+      <w:rPr>
+        <w:rFonts w:ascii="Wingdings" w:hAnsi="Wingdings" w:hint="default"/>
+      </w:rPr>
+    </w:lvl>
+    <w:lvl w:ilvl="3" w:tplc="04070001" w:tentative="1">
+      <w:start w:val="1"/>
+      <w:numFmt w:val="bullet"/>
+      <w:lvlText w:val=""/>
+      <w:lvlJc w:val="left"/>
+      <w:pPr>
+        <w:ind w:left="2935" w:hanging="360"/>
+      </w:pPr>
+      <w:rPr>
+        <w:rFonts w:ascii="Symbol" w:hAnsi="Symbol" w:hint="default"/>
+      </w:rPr>
+    </w:lvl>
+    <w:lvl w:ilvl="4" w:tplc="04070003" w:tentative="1">
+      <w:start w:val="1"/>
+      <w:numFmt w:val="bullet"/>
+      <w:lvlText w:val="o"/>
+      <w:lvlJc w:val="left"/>
+      <w:pPr>
+        <w:ind w:left="3655" w:hanging="360"/>
+      </w:pPr>
+      <w:rPr>
+        <w:rFonts w:ascii="Courier New" w:hAnsi="Courier New" w:cs="Courier New" w:hint="default"/>
+      </w:rPr>
+    </w:lvl>
+    <w:lvl w:ilvl="5" w:tplc="04070005" w:tentative="1">
+      <w:start w:val="1"/>
+      <w:numFmt w:val="bullet"/>
+      <w:lvlText w:val=""/>
+      <w:lvlJc w:val="left"/>
+      <w:pPr>
+        <w:ind w:left="4375" w:hanging="360"/>
+      </w:pPr>
+      <w:rPr>
+        <w:rFonts w:ascii="Wingdings" w:hAnsi="Wingdings" w:hint="default"/>
+      </w:rPr>
+    </w:lvl>
+    <w:lvl w:ilvl="6" w:tplc="04070001" w:tentative="1">
+      <w:start w:val="1"/>
+      <w:numFmt w:val="bullet"/>
+      <w:lvlText w:val=""/>
+      <w:lvlJc w:val="left"/>
+      <w:pPr>
+        <w:ind w:left="5095" w:hanging="360"/>
+      </w:pPr>
+      <w:rPr>
+        <w:rFonts w:ascii="Symbol" w:hAnsi="Symbol" w:hint="default"/>
+      </w:rPr>
+    </w:lvl>
+    <w:lvl w:ilvl="7" w:tplc="04070003" w:tentative="1">
+      <w:start w:val="1"/>
+      <w:numFmt w:val="bullet"/>
+      <w:lvlText w:val="o"/>
+      <w:lvlJc w:val="left"/>
+      <w:pPr>
+        <w:ind w:left="5815" w:hanging="360"/>
+      </w:pPr>
+      <w:rPr>
+        <w:rFonts w:ascii="Courier New" w:hAnsi="Courier New" w:cs="Courier New" w:hint="default"/>
+      </w:rPr>
+    </w:lvl>
+    <w:lvl w:ilvl="8" w:tplc="04070005" w:tentative="1">
+      <w:start w:val="1"/>
+      <w:numFmt w:val="bullet"/>
+      <w:lvlText w:val=""/>
+      <w:lvlJc w:val="left"/>
+      <w:pPr>
+        <w:ind w:left="6535" w:hanging="360"/>
+      </w:pPr>
+      <w:rPr>
+        <w:rFonts w:ascii="Wingdings" w:hAnsi="Wingdings" w:hint="default"/>
+      </w:rPr>
+    </w:lvl>
+  </w:abstractNum>
+  <w:abstractNum w:abstractNumId="6" w15:restartNumberingAfterBreak="0">
     <w:nsid w:val="2E1A4EA0"/>
     <w:multiLevelType w:val="multilevel"/>
     <w:tmpl w:val="456214C8"/>
@@ -1823,7 +4084,7 @@
       </w:rPr>
     </w:lvl>
   </w:abstractNum>
-  <w:abstractNum w:abstractNumId="1" w15:restartNumberingAfterBreak="0">
+  <w:abstractNum w:abstractNumId="7" w15:restartNumberingAfterBreak="0">
     <w:nsid w:val="2E8D170E"/>
     <w:multiLevelType w:val="hybridMultilevel"/>
     <w:tmpl w:val="38A0D8A0"/>
@@ -1936,7 +4197,120 @@
       </w:rPr>
     </w:lvl>
   </w:abstractNum>
-  <w:abstractNum w:abstractNumId="2" w15:restartNumberingAfterBreak="0">
+  <w:abstractNum w:abstractNumId="8" w15:restartNumberingAfterBreak="0">
+    <w:nsid w:val="446D560B"/>
+    <w:multiLevelType w:val="hybridMultilevel"/>
+    <w:tmpl w:val="377E5E80"/>
+    <w:lvl w:ilvl="0" w:tplc="04070001">
+      <w:start w:val="1"/>
+      <w:numFmt w:val="bullet"/>
+      <w:lvlText w:val=""/>
+      <w:lvlJc w:val="left"/>
+      <w:pPr>
+        <w:ind w:left="720" w:hanging="360"/>
+      </w:pPr>
+      <w:rPr>
+        <w:rFonts w:ascii="Symbol" w:hAnsi="Symbol" w:hint="default"/>
+      </w:rPr>
+    </w:lvl>
+    <w:lvl w:ilvl="1" w:tplc="04070003" w:tentative="1">
+      <w:start w:val="1"/>
+      <w:numFmt w:val="bullet"/>
+      <w:lvlText w:val="o"/>
+      <w:lvlJc w:val="left"/>
+      <w:pPr>
+        <w:ind w:left="1440" w:hanging="360"/>
+      </w:pPr>
+      <w:rPr>
+        <w:rFonts w:ascii="Courier New" w:hAnsi="Courier New" w:cs="Courier New" w:hint="default"/>
+      </w:rPr>
+    </w:lvl>
+    <w:lvl w:ilvl="2" w:tplc="04070005" w:tentative="1">
+      <w:start w:val="1"/>
+      <w:numFmt w:val="bullet"/>
+      <w:lvlText w:val=""/>
+      <w:lvlJc w:val="left"/>
+      <w:pPr>
+        <w:ind w:left="2160" w:hanging="360"/>
+      </w:pPr>
+      <w:rPr>
+        <w:rFonts w:ascii="Wingdings" w:hAnsi="Wingdings" w:hint="default"/>
+      </w:rPr>
+    </w:lvl>
+    <w:lvl w:ilvl="3" w:tplc="04070001" w:tentative="1">
+      <w:start w:val="1"/>
+      <w:numFmt w:val="bullet"/>
+      <w:lvlText w:val=""/>
+      <w:lvlJc w:val="left"/>
+      <w:pPr>
+        <w:ind w:left="2880" w:hanging="360"/>
+      </w:pPr>
+      <w:rPr>
+        <w:rFonts w:ascii="Symbol" w:hAnsi="Symbol" w:hint="default"/>
+      </w:rPr>
+    </w:lvl>
+    <w:lvl w:ilvl="4" w:tplc="04070003" w:tentative="1">
+      <w:start w:val="1"/>
+      <w:numFmt w:val="bullet"/>
+      <w:lvlText w:val="o"/>
+      <w:lvlJc w:val="left"/>
+      <w:pPr>
+        <w:ind w:left="3600" w:hanging="360"/>
+      </w:pPr>
+      <w:rPr>
+        <w:rFonts w:ascii="Courier New" w:hAnsi="Courier New" w:cs="Courier New" w:hint="default"/>
+      </w:rPr>
+    </w:lvl>
+    <w:lvl w:ilvl="5" w:tplc="04070005" w:tentative="1">
+      <w:start w:val="1"/>
+      <w:numFmt w:val="bullet"/>
+      <w:lvlText w:val=""/>
+      <w:lvlJc w:val="left"/>
+      <w:pPr>
+        <w:ind w:left="4320" w:hanging="360"/>
+      </w:pPr>
+      <w:rPr>
+        <w:rFonts w:ascii="Wingdings" w:hAnsi="Wingdings" w:hint="default"/>
+      </w:rPr>
+    </w:lvl>
+    <w:lvl w:ilvl="6" w:tplc="04070001" w:tentative="1">
+      <w:start w:val="1"/>
+      <w:numFmt w:val="bullet"/>
+      <w:lvlText w:val=""/>
+      <w:lvlJc w:val="left"/>
+      <w:pPr>
+        <w:ind w:left="5040" w:hanging="360"/>
+      </w:pPr>
+      <w:rPr>
+        <w:rFonts w:ascii="Symbol" w:hAnsi="Symbol" w:hint="default"/>
+      </w:rPr>
+    </w:lvl>
+    <w:lvl w:ilvl="7" w:tplc="04070003" w:tentative="1">
+      <w:start w:val="1"/>
+      <w:numFmt w:val="bullet"/>
+      <w:lvlText w:val="o"/>
+      <w:lvlJc w:val="left"/>
+      <w:pPr>
+        <w:ind w:left="5760" w:hanging="360"/>
+      </w:pPr>
+      <w:rPr>
+        <w:rFonts w:ascii="Courier New" w:hAnsi="Courier New" w:cs="Courier New" w:hint="default"/>
+      </w:rPr>
+    </w:lvl>
+    <w:lvl w:ilvl="8" w:tplc="04070005" w:tentative="1">
+      <w:start w:val="1"/>
+      <w:numFmt w:val="bullet"/>
+      <w:lvlText w:val=""/>
+      <w:lvlJc w:val="left"/>
+      <w:pPr>
+        <w:ind w:left="6480" w:hanging="360"/>
+      </w:pPr>
+      <w:rPr>
+        <w:rFonts w:ascii="Wingdings" w:hAnsi="Wingdings" w:hint="default"/>
+      </w:rPr>
+    </w:lvl>
+  </w:abstractNum>
+  <w:abstractNum w:abstractNumId="9" w15:restartNumberingAfterBreak="0">
     <w:nsid w:val="448E4FED"/>
     <w:multiLevelType w:val="hybridMultilevel"/>
     <w:tmpl w:val="00C6E890"/>
@@ -2049,7 +4423,7 @@
       </w:rPr>
     </w:lvl>
   </w:abstractNum>
-  <w:abstractNum w:abstractNumId="3" w15:restartNumberingAfterBreak="0">
+  <w:abstractNum w:abstractNumId="10" w15:restartNumberingAfterBreak="0">
     <w:nsid w:val="48C73774"/>
     <w:multiLevelType w:val="multilevel"/>
     <w:tmpl w:val="3110A3BA"/>
@@ -2162,7 +4536,7 @@
       </w:rPr>
     </w:lvl>
   </w:abstractNum>
-  <w:abstractNum w:abstractNumId="4" w15:restartNumberingAfterBreak="0">
+  <w:abstractNum w:abstractNumId="11" w15:restartNumberingAfterBreak="0">
     <w:nsid w:val="4B4672F4"/>
     <w:multiLevelType w:val="hybridMultilevel"/>
     <w:tmpl w:val="716EF798"/>
@@ -2275,7 +4649,120 @@
       </w:rPr>
     </w:lvl>
   </w:abstractNum>
-  <w:abstractNum w:abstractNumId="5" w15:restartNumberingAfterBreak="0">
+  <w:abstractNum w:abstractNumId="12" w15:restartNumberingAfterBreak="0">
+    <w:nsid w:val="51DC32CC"/>
+    <w:multiLevelType w:val="hybridMultilevel"/>
+    <w:tmpl w:val="091A754E"/>
+    <w:lvl w:ilvl="0" w:tplc="04070001">
+      <w:start w:val="1"/>
+      <w:numFmt w:val="bullet"/>
+      <w:lvlText w:val=""/>
+      <w:lvlJc w:val="left"/>
+      <w:pPr>
+        <w:ind w:left="720" w:hanging="360"/>
+      </w:pPr>
+      <w:rPr>
+        <w:rFonts w:ascii="Symbol" w:hAnsi="Symbol" w:hint="default"/>
+      </w:rPr>
+    </w:lvl>
+    <w:lvl w:ilvl="1" w:tplc="04070003" w:tentative="1">
+      <w:start w:val="1"/>
+      <w:numFmt w:val="bullet"/>
+      <w:lvlText w:val="o"/>
+      <w:lvlJc w:val="left"/>
+      <w:pPr>
+        <w:ind w:left="1440" w:hanging="360"/>
+      </w:pPr>
+      <w:rPr>
+        <w:rFonts w:ascii="Courier New" w:hAnsi="Courier New" w:cs="Courier New" w:hint="default"/>
+      </w:rPr>
+    </w:lvl>
+    <w:lvl w:ilvl="2" w:tplc="04070005" w:tentative="1">
+      <w:start w:val="1"/>
+      <w:numFmt w:val="bullet"/>
+      <w:lvlText w:val=""/>
+      <w:lvlJc w:val="left"/>
+      <w:pPr>
+        <w:ind w:left="2160" w:hanging="360"/>
+      </w:pPr>
+      <w:rPr>
+        <w:rFonts w:ascii="Wingdings" w:hAnsi="Wingdings" w:hint="default"/>
+      </w:rPr>
+    </w:lvl>
+    <w:lvl w:ilvl="3" w:tplc="04070001" w:tentative="1">
+      <w:start w:val="1"/>
+      <w:numFmt w:val="bullet"/>
+      <w:lvlText w:val=""/>
+      <w:lvlJc w:val="left"/>
+      <w:pPr>
+        <w:ind w:left="2880" w:hanging="360"/>
+      </w:pPr>
+      <w:rPr>
+        <w:rFonts w:ascii="Symbol" w:hAnsi="Symbol" w:hint="default"/>
+      </w:rPr>
+    </w:lvl>
+    <w:lvl w:ilvl="4" w:tplc="04070003" w:tentative="1">
+      <w:start w:val="1"/>
+      <w:numFmt w:val="bullet"/>
+      <w:lvlText w:val="o"/>
+      <w:lvlJc w:val="left"/>
+      <w:pPr>
+        <w:ind w:left="3600" w:hanging="360"/>
+      </w:pPr>
+      <w:rPr>
+        <w:rFonts w:ascii="Courier New" w:hAnsi="Courier New" w:cs="Courier New" w:hint="default"/>
+      </w:rPr>
+    </w:lvl>
+    <w:lvl w:ilvl="5" w:tplc="04070005" w:tentative="1">
+      <w:start w:val="1"/>
+      <w:numFmt w:val="bullet"/>
+      <w:lvlText w:val=""/>
+      <w:lvlJc w:val="left"/>
+      <w:pPr>
+        <w:ind w:left="4320" w:hanging="360"/>
+      </w:pPr>
+      <w:rPr>
+        <w:rFonts w:ascii="Wingdings" w:hAnsi="Wingdings" w:hint="default"/>
+      </w:rPr>
+    </w:lvl>
+    <w:lvl w:ilvl="6" w:tplc="04070001" w:tentative="1">
+      <w:start w:val="1"/>
+      <w:numFmt w:val="bullet"/>
+      <w:lvlText w:val=""/>
+      <w:lvlJc w:val="left"/>
+      <w:pPr>
+        <w:ind w:left="5040" w:hanging="360"/>
+      </w:pPr>
+      <w:rPr>
+        <w:rFonts w:ascii="Symbol" w:hAnsi="Symbol" w:hint="default"/>
+      </w:rPr>
+    </w:lvl>
+    <w:lvl w:ilvl="7" w:tplc="04070003" w:tentative="1">
+      <w:start w:val="1"/>
+      <w:numFmt w:val="bullet"/>
+      <w:lvlText w:val="o"/>
+      <w:lvlJc w:val="left"/>
+      <w:pPr>
+        <w:ind w:left="5760" w:hanging="360"/>
+      </w:pPr>
+      <w:rPr>
+        <w:rFonts w:ascii="Courier New" w:hAnsi="Courier New" w:cs="Courier New" w:hint="default"/>
+      </w:rPr>
+    </w:lvl>
+    <w:lvl w:ilvl="8" w:tplc="04070005" w:tentative="1">
+      <w:start w:val="1"/>
+      <w:numFmt w:val="bullet"/>
+      <w:lvlText w:val=""/>
+      <w:lvlJc w:val="left"/>
+      <w:pPr>
+        <w:ind w:left="6480" w:hanging="360"/>
+      </w:pPr>
+      <w:rPr>
+        <w:rFonts w:ascii="Wingdings" w:hAnsi="Wingdings" w:hint="default"/>
+      </w:rPr>
+    </w:lvl>
+  </w:abstractNum>
+  <w:abstractNum w:abstractNumId="13" w15:restartNumberingAfterBreak="0">
     <w:nsid w:val="53732062"/>
     <w:multiLevelType w:val="hybridMultilevel"/>
     <w:tmpl w:val="2F541D9C"/>
@@ -2388,7 +4875,120 @@
       </w:rPr>
     </w:lvl>
   </w:abstractNum>
-  <w:abstractNum w:abstractNumId="6" w15:restartNumberingAfterBreak="0">
+  <w:abstractNum w:abstractNumId="14" w15:restartNumberingAfterBreak="0">
+    <w:nsid w:val="64636A56"/>
+    <w:multiLevelType w:val="hybridMultilevel"/>
+    <w:tmpl w:val="589016C2"/>
+    <w:lvl w:ilvl="0" w:tplc="04070001">
+      <w:start w:val="1"/>
+      <w:numFmt w:val="bullet"/>
+      <w:lvlText w:val=""/>
+      <w:lvlJc w:val="left"/>
+      <w:pPr>
+        <w:ind w:left="720" w:hanging="360"/>
+      </w:pPr>
+      <w:rPr>
+        <w:rFonts w:ascii="Symbol" w:hAnsi="Symbol" w:hint="default"/>
+      </w:rPr>
+    </w:lvl>
+    <w:lvl w:ilvl="1" w:tplc="04070003" w:tentative="1">
+      <w:start w:val="1"/>
+      <w:numFmt w:val="bullet"/>
+      <w:lvlText w:val="o"/>
+      <w:lvlJc w:val="left"/>
+      <w:pPr>
+        <w:ind w:left="1440" w:hanging="360"/>
+      </w:pPr>
+      <w:rPr>
+        <w:rFonts w:ascii="Courier New" w:hAnsi="Courier New" w:cs="Courier New" w:hint="default"/>
+      </w:rPr>
+    </w:lvl>
+    <w:lvl w:ilvl="2" w:tplc="04070005" w:tentative="1">
+      <w:start w:val="1"/>
+      <w:numFmt w:val="bullet"/>
+      <w:lvlText w:val=""/>
+      <w:lvlJc w:val="left"/>
+      <w:pPr>
+        <w:ind w:left="2160" w:hanging="360"/>
+      </w:pPr>
+      <w:rPr>
+        <w:rFonts w:ascii="Wingdings" w:hAnsi="Wingdings" w:hint="default"/>
+      </w:rPr>
+    </w:lvl>
+    <w:lvl w:ilvl="3" w:tplc="04070001" w:tentative="1">
+      <w:start w:val="1"/>
+      <w:numFmt w:val="bullet"/>
+      <w:lvlText w:val=""/>
+      <w:lvlJc w:val="left"/>
+      <w:pPr>
+        <w:ind w:left="2880" w:hanging="360"/>
+      </w:pPr>
+      <w:rPr>
+        <w:rFonts w:ascii="Symbol" w:hAnsi="Symbol" w:hint="default"/>
+      </w:rPr>
+    </w:lvl>
+    <w:lvl w:ilvl="4" w:tplc="04070003" w:tentative="1">
+      <w:start w:val="1"/>
+      <w:numFmt w:val="bullet"/>
+      <w:lvlText w:val="o"/>
+      <w:lvlJc w:val="left"/>
+      <w:pPr>
+        <w:ind w:left="3600" w:hanging="360"/>
+      </w:pPr>
+      <w:rPr>
+        <w:rFonts w:ascii="Courier New" w:hAnsi="Courier New" w:cs="Courier New" w:hint="default"/>
+      </w:rPr>
+    </w:lvl>
+    <w:lvl w:ilvl="5" w:tplc="04070005" w:tentative="1">
+      <w:start w:val="1"/>
+      <w:numFmt w:val="bullet"/>
+      <w:lvlText w:val=""/>
+      <w:lvlJc w:val="left"/>
+      <w:pPr>
+        <w:ind w:left="4320" w:hanging="360"/>
+      </w:pPr>
+      <w:rPr>
+        <w:rFonts w:ascii="Wingdings" w:hAnsi="Wingdings" w:hint="default"/>
+      </w:rPr>
+    </w:lvl>
+    <w:lvl w:ilvl="6" w:tplc="04070001" w:tentative="1">
+      <w:start w:val="1"/>
+      <w:numFmt w:val="bullet"/>
+      <w:lvlText w:val=""/>
+      <w:lvlJc w:val="left"/>
+      <w:pPr>
+        <w:ind w:left="5040" w:hanging="360"/>
+      </w:pPr>
+      <w:rPr>
+        <w:rFonts w:ascii="Symbol" w:hAnsi="Symbol" w:hint="default"/>
+      </w:rPr>
+    </w:lvl>
+    <w:lvl w:ilvl="7" w:tplc="04070003" w:tentative="1">
+      <w:start w:val="1"/>
+      <w:numFmt w:val="bullet"/>
+      <w:lvlText w:val="o"/>
+      <w:lvlJc w:val="left"/>
+      <w:pPr>
+        <w:ind w:left="5760" w:hanging="360"/>
+      </w:pPr>
+      <w:rPr>
+        <w:rFonts w:ascii="Courier New" w:hAnsi="Courier New" w:cs="Courier New" w:hint="default"/>
+      </w:rPr>
+    </w:lvl>
+    <w:lvl w:ilvl="8" w:tplc="04070005" w:tentative="1">
+      <w:start w:val="1"/>
+      <w:numFmt w:val="bullet"/>
+      <w:lvlText w:val=""/>
+      <w:lvlJc w:val="left"/>
+      <w:pPr>
+        <w:ind w:left="6480" w:hanging="360"/>
+      </w:pPr>
+      <w:rPr>
+        <w:rFonts w:ascii="Wingdings" w:hAnsi="Wingdings" w:hint="default"/>
+      </w:rPr>
+    </w:lvl>
+  </w:abstractNum>
+  <w:abstractNum w:abstractNumId="15" w15:restartNumberingAfterBreak="0">
     <w:nsid w:val="662E2E03"/>
     <w:multiLevelType w:val="hybridMultilevel"/>
     <w:tmpl w:val="D1FA178E"/>
@@ -2501,7 +5101,7 @@
       </w:rPr>
     </w:lvl>
   </w:abstractNum>
-  <w:abstractNum w:abstractNumId="7" w15:restartNumberingAfterBreak="0">
+  <w:abstractNum w:abstractNumId="16" w15:restartNumberingAfterBreak="0">
     <w:nsid w:val="6701565B"/>
     <w:multiLevelType w:val="hybridMultilevel"/>
     <w:tmpl w:val="33E088B6"/>
@@ -2614,7 +5214,120 @@
       </w:rPr>
     </w:lvl>
   </w:abstractNum>
-  <w:abstractNum w:abstractNumId="8" w15:restartNumberingAfterBreak="0">
+  <w:abstractNum w:abstractNumId="17" w15:restartNumberingAfterBreak="0">
+    <w:nsid w:val="72DD67C9"/>
+    <w:multiLevelType w:val="hybridMultilevel"/>
+    <w:tmpl w:val="C3761D3E"/>
+    <w:lvl w:ilvl="0" w:tplc="04070001">
+      <w:start w:val="1"/>
+      <w:numFmt w:val="bullet"/>
+      <w:lvlText w:val=""/>
+      <w:lvlJc w:val="left"/>
+      <w:pPr>
+        <w:ind w:left="720" w:hanging="360"/>
+      </w:pPr>
+      <w:rPr>
+        <w:rFonts w:ascii="Symbol" w:hAnsi="Symbol" w:hint="default"/>
+      </w:rPr>
+    </w:lvl>
+    <w:lvl w:ilvl="1" w:tplc="04070003" w:tentative="1">
+      <w:start w:val="1"/>
+      <w:numFmt w:val="bullet"/>
+      <w:lvlText w:val="o"/>
+      <w:lvlJc w:val="left"/>
+      <w:pPr>
+        <w:ind w:left="1440" w:hanging="360"/>
+      </w:pPr>
+      <w:rPr>
+        <w:rFonts w:ascii="Courier New" w:hAnsi="Courier New" w:cs="Courier New" w:hint="default"/>
+      </w:rPr>
+    </w:lvl>
+    <w:lvl w:ilvl="2" w:tplc="04070005" w:tentative="1">
+      <w:start w:val="1"/>
+      <w:numFmt w:val="bullet"/>
+      <w:lvlText w:val=""/>
+      <w:lvlJc w:val="left"/>
+      <w:pPr>
+        <w:ind w:left="2160" w:hanging="360"/>
+      </w:pPr>
+      <w:rPr>
+        <w:rFonts w:ascii="Wingdings" w:hAnsi="Wingdings" w:hint="default"/>
+      </w:rPr>
+    </w:lvl>
+    <w:lvl w:ilvl="3" w:tplc="04070001" w:tentative="1">
+      <w:start w:val="1"/>
+      <w:numFmt w:val="bullet"/>
+      <w:lvlText w:val=""/>
+      <w:lvlJc w:val="left"/>
+      <w:pPr>
+        <w:ind w:left="2880" w:hanging="360"/>
+      </w:pPr>
+      <w:rPr>
+        <w:rFonts w:ascii="Symbol" w:hAnsi="Symbol" w:hint="default"/>
+      </w:rPr>
+    </w:lvl>
+    <w:lvl w:ilvl="4" w:tplc="04070003" w:tentative="1">
+      <w:start w:val="1"/>
+      <w:numFmt w:val="bullet"/>
+      <w:lvlText w:val="o"/>
+      <w:lvlJc w:val="left"/>
+      <w:pPr>
+        <w:ind w:left="3600" w:hanging="360"/>
+      </w:pPr>
+      <w:rPr>
+        <w:rFonts w:ascii="Courier New" w:hAnsi="Courier New" w:cs="Courier New" w:hint="default"/>
+      </w:rPr>
+    </w:lvl>
+    <w:lvl w:ilvl="5" w:tplc="04070005" w:tentative="1">
+      <w:start w:val="1"/>
+      <w:numFmt w:val="bullet"/>
+      <w:lvlText w:val=""/>
+      <w:lvlJc w:val="left"/>
+      <w:pPr>
+        <w:ind w:left="4320" w:hanging="360"/>
+      </w:pPr>
+      <w:rPr>
+        <w:rFonts w:ascii="Wingdings" w:hAnsi="Wingdings" w:hint="default"/>
+      </w:rPr>
+    </w:lvl>
+    <w:lvl w:ilvl="6" w:tplc="04070001" w:tentative="1">
+      <w:start w:val="1"/>
+      <w:numFmt w:val="bullet"/>
+      <w:lvlText w:val=""/>
+      <w:lvlJc w:val="left"/>
+      <w:pPr>
+        <w:ind w:left="5040" w:hanging="360"/>
+      </w:pPr>
+      <w:rPr>
+        <w:rFonts w:ascii="Symbol" w:hAnsi="Symbol" w:hint="default"/>
+      </w:rPr>
+    </w:lvl>
+    <w:lvl w:ilvl="7" w:tplc="04070003" w:tentative="1">
+      <w:start w:val="1"/>
+      <w:numFmt w:val="bullet"/>
+      <w:lvlText w:val="o"/>
+      <w:lvlJc w:val="left"/>
+      <w:pPr>
+        <w:ind w:left="5760" w:hanging="360"/>
+      </w:pPr>
+      <w:rPr>
+        <w:rFonts w:ascii="Courier New" w:hAnsi="Courier New" w:cs="Courier New" w:hint="default"/>
+      </w:rPr>
+    </w:lvl>
+    <w:lvl w:ilvl="8" w:tplc="04070005" w:tentative="1">
+      <w:start w:val="1"/>
+      <w:numFmt w:val="bullet"/>
+      <w:lvlText w:val=""/>
+      <w:lvlJc w:val="left"/>
+      <w:pPr>
+        <w:ind w:left="6480" w:hanging="360"/>
+      </w:pPr>
+      <w:rPr>
+        <w:rFonts w:ascii="Wingdings" w:hAnsi="Wingdings" w:hint="default"/>
+      </w:rPr>
+    </w:lvl>
+  </w:abstractNum>
+  <w:abstractNum w:abstractNumId="18" w15:restartNumberingAfterBreak="0">
     <w:nsid w:val="7D1B56B7"/>
     <w:multiLevelType w:val="hybridMultilevel"/>
     <w:tmpl w:val="C13812D2"/>
@@ -2728,31 +5441,61 @@
     </w:lvl>
   </w:abstractNum>
   <w:num w:numId="1">
+    <w:abstractNumId w:val="6"/>
+  </w:num>
+  <w:num w:numId="2">
+    <w:abstractNumId w:val="10"/>
+  </w:num>
+  <w:num w:numId="3">
+    <w:abstractNumId w:val="13"/>
+  </w:num>
+  <w:num w:numId="4">
+    <w:abstractNumId w:val="9"/>
+  </w:num>
+  <w:num w:numId="5">
+    <w:abstractNumId w:val="11"/>
+  </w:num>
+  <w:num w:numId="6">
+    <w:abstractNumId w:val="16"/>
+  </w:num>
+  <w:num w:numId="7">
+    <w:abstractNumId w:val="15"/>
+  </w:num>
+  <w:num w:numId="8">
+    <w:abstractNumId w:val="18"/>
+  </w:num>
+  <w:num w:numId="9">
+    <w:abstractNumId w:val="7"/>
+  </w:num>
+  <w:num w:numId="10">
+    <w:abstractNumId w:val="5"/>
+  </w:num>
+  <w:num w:numId="11">
+    <w:abstractNumId w:val="12"/>
+  </w:num>
+  <w:num w:numId="12">
+    <w:abstractNumId w:val="14"/>
+  </w:num>
+  <w:num w:numId="13">
     <w:abstractNumId w:val="0"/>
   </w:num>
-  <w:num w:numId="2">
+  <w:num w:numId="14">
+    <w:abstractNumId w:val="1"/>
+  </w:num>
+  <w:num w:numId="15">
     <w:abstractNumId w:val="3"/>
   </w:num>
-  <w:num w:numId="3">
-    <w:abstractNumId w:val="5"/>
-  </w:num>
-  <w:num w:numId="4">
+  <w:num w:numId="16">
     <w:abstractNumId w:val="2"/>
   </w:num>
-  <w:num w:numId="5">
-    <w:abstractNumId w:val="4"/>
-  </w:num>
-  <w:num w:numId="6">
-    <w:abstractNumId w:val="7"/>
-  </w:num>
-  <w:num w:numId="7">
-    <w:abstractNumId w:val="6"/>
-  </w:num>
-  <w:num w:numId="8">
+  <w:num w:numId="17">
     <w:abstractNumId w:val="8"/>
   </w:num>
-  <w:num w:numId="9">
-    <w:abstractNumId w:val="1"/>
+  <w:num w:numId="18">
+    <w:abstractNumId w:val="17"/>
+  </w:num>
+  <w:num w:numId="19">
+    <w:abstractNumId w:val="4"/>
   </w:num>
 </w:numbering>
 </file>
@@ -3221,6 +5964,28 @@
       <w:szCs w:val="24"/>
     </w:rPr>
   </w:style>
+  <w:style w:type="paragraph" w:styleId="berschrift4">
+    <w:name w:val="heading 4"/>
+    <w:basedOn w:val="Standard"/>
+    <w:next w:val="Standard"/>
+    <w:link w:val="berschrift4Zchn"/>
+    <w:uiPriority w:val="9"/>
+    <w:unhideWhenUsed/>
+    <w:qFormat/>
+    <w:rsid w:val="00485A43"/>
+    <w:pPr>
+      <w:keepNext/>
+      <w:keepLines/>
+      <w:spacing w:before="40" w:after="0"/>
+      <w:outlineLvl w:val="3"/>
+    </w:pPr>
+    <w:rPr>
+      <w:rFonts w:asciiTheme="majorHAnsi" w:eastAsiaTheme="majorEastAsia" w:hAnsiTheme="majorHAnsi" w:cstheme="majorBidi"/>
+      <w:i/>
+      <w:iCs/>
+      <w:color w:val="2F5496" w:themeColor="accent1" w:themeShade="BF"/>
+    </w:rPr>
+  </w:style>
   <w:style w:type="character" w:default="1" w:styleId="Absatz-Standardschriftart">
     <w:name w:val="Default Paragraph Font"/>
     <w:uiPriority w:val="1"/>
@@ -3398,6 +6163,19 @@
       <w:spacing w:after="100"/>
       <w:ind w:left="440"/>
     </w:pPr>
+  </w:style>
+  <w:style w:type="character" w:customStyle="1" w:styleId="berschrift4Zchn">
+    <w:name w:val="Überschrift 4 Zchn"/>
+    <w:basedOn w:val="Absatz-Standardschriftart"/>
+    <w:link w:val="berschrift4"/>
+    <w:uiPriority w:val="9"/>
+    <w:rsid w:val="00485A43"/>
+    <w:rPr>
+      <w:rFonts w:asciiTheme="majorHAnsi" w:eastAsiaTheme="majorEastAsia" w:hAnsiTheme="majorHAnsi" w:cstheme="majorBidi"/>
+      <w:i/>
+      <w:iCs/>
+      <w:color w:val="2F5496" w:themeColor="accent1" w:themeShade="BF"/>
+    </w:rPr>
   </w:style>
 </w:styles>
 </file>
@@ -3668,7 +6446,7 @@
 </file>
 
 <file path=customXml/itemProps1.xml><?xml version="1.0" encoding="utf-8"?>
-<ds:datastoreItem xmlns:ds="http://schemas.openxmlformats.org/officeDocument/2006/customXml" ds:itemID="{9D633285-682A-4DCD-8E74-93AC85B61377}">
+<ds:datastoreItem xmlns:ds="http://schemas.openxmlformats.org/officeDocument/2006/customXml" ds:itemID="{5DEE69F9-1DD9-4E7D-A7AE-9B0445D59098}">
   <ds:schemaRefs>
     <ds:schemaRef ds:uri="http://schemas.openxmlformats.org/officeDocument/2006/bibliography"/>
   </ds:schemaRefs>

</xml_diff>